<commit_message>
Alterações na orgazinação das pastas.
</commit_message>
<xml_diff>
--- a/PAP_Fabio/PAP_documentos/PrePlano.docx
+++ b/PAP_Fabio/PAP_documentos/PrePlano.docx
@@ -1,6 +1,6 @@
 
 <file path=word/document.xml><?xml version="1.0" encoding="utf-8"?>
-<w:document xmlns:wpc="http://schemas.microsoft.com/office/word/2010/wordprocessingCanvas" xmlns:cx="http://schemas.microsoft.com/office/drawing/2014/chartex" xmlns:cx1="http://schemas.microsoft.com/office/drawing/2015/9/8/chartex" xmlns:cx2="http://schemas.microsoft.com/office/drawing/2015/10/21/chartex" xmlns:cx3="http://schemas.microsoft.com/office/drawing/2016/5/9/chartex" xmlns:cx4="http://schemas.microsoft.com/office/drawing/2016/5/10/chartex" xmlns:cx5="http://schemas.microsoft.com/office/drawing/2016/5/11/chartex" xmlns:cx6="http://schemas.microsoft.com/office/drawing/2016/5/12/chartex" xmlns:cx7="http://schemas.microsoft.com/office/drawing/2016/5/13/chartex" xmlns:cx8="http://schemas.microsoft.com/office/drawing/2016/5/14/chartex" xmlns:mc="http://schemas.openxmlformats.org/markup-compatibility/2006" xmlns:aink="http://schemas.microsoft.com/office/drawing/2016/ink" xmlns:am3d="http://schemas.microsoft.com/office/drawing/2017/model3d" xmlns:o="urn:schemas-microsoft-com:office:office" xmlns:oel="http://schemas.microsoft.com/office/2019/extlst" xmlns:r="http://schemas.openxmlformats.org/officeDocument/2006/relationships" xmlns:m="http://schemas.openxmlformats.org/officeDocument/2006/math" xmlns:v="urn:schemas-microsoft-com:vml" xmlns:wp14="http://schemas.microsoft.com/office/word/2010/wordprocessingDrawing" xmlns:wp="http://schemas.openxmlformats.org/drawingml/2006/wordprocessingDrawing" xmlns:w10="urn:schemas-microsoft-com:office:word" xmlns:w="http://schemas.openxmlformats.org/wordprocessingml/2006/main" xmlns:w14="http://schemas.microsoft.com/office/word/2010/wordml" xmlns:w15="http://schemas.microsoft.com/office/word/2012/wordml" xmlns:w16cex="http://schemas.microsoft.com/office/word/2018/wordml/cex" xmlns:w16cid="http://schemas.microsoft.com/office/word/2016/wordml/cid" xmlns:w16="http://schemas.microsoft.com/office/word/2018/wordml" xmlns:w16du="http://schemas.microsoft.com/office/word/2023/wordml/word16du" xmlns:w16sdtdh="http://schemas.microsoft.com/office/word/2020/wordml/sdtdatahash" xmlns:w16sdtfl="http://schemas.microsoft.com/office/word/2024/wordml/sdtformatlock" xmlns:w16se="http://schemas.microsoft.com/office/word/2015/wordml/symex" xmlns:wpg="http://schemas.microsoft.com/office/word/2010/wordprocessingGroup" xmlns:wpi="http://schemas.microsoft.com/office/word/2010/wordprocessingInk" xmlns:wne="http://schemas.microsoft.com/office/word/2006/wordml" xmlns:wps="http://schemas.microsoft.com/office/word/2010/wordprocessingShape" mc:Ignorable="w14 w15 w16se w16cid w16 w16cex w16sdtdh w16sdtfl w16du wp14">
+<w:document xmlns:wpc="http://schemas.microsoft.com/office/word/2010/wordprocessingCanvas" xmlns:cx="http://schemas.microsoft.com/office/drawing/2014/chartex" xmlns:cx1="http://schemas.microsoft.com/office/drawing/2015/9/8/chartex" xmlns:cx2="http://schemas.microsoft.com/office/drawing/2015/10/21/chartex" xmlns:cx3="http://schemas.microsoft.com/office/drawing/2016/5/9/chartex" xmlns:cx4="http://schemas.microsoft.com/office/drawing/2016/5/10/chartex" xmlns:cx5="http://schemas.microsoft.com/office/drawing/2016/5/11/chartex" xmlns:cx6="http://schemas.microsoft.com/office/drawing/2016/5/12/chartex" xmlns:cx7="http://schemas.microsoft.com/office/drawing/2016/5/13/chartex" xmlns:cx8="http://schemas.microsoft.com/office/drawing/2016/5/14/chartex" xmlns:mc="http://schemas.openxmlformats.org/markup-compatibility/2006" xmlns:aink="http://schemas.microsoft.com/office/drawing/2016/ink" xmlns:am3d="http://schemas.microsoft.com/office/drawing/2017/model3d" xmlns:o="urn:schemas-microsoft-com:office:office" xmlns:oel="http://schemas.microsoft.com/office/2019/extlst" xmlns:r="http://schemas.openxmlformats.org/officeDocument/2006/relationships" xmlns:m="http://schemas.openxmlformats.org/officeDocument/2006/math" xmlns:v="urn:schemas-microsoft-com:vml" xmlns:wp14="http://schemas.microsoft.com/office/word/2010/wordprocessingDrawing" xmlns:wp="http://schemas.openxmlformats.org/drawingml/2006/wordprocessingDrawing" xmlns:w10="urn:schemas-microsoft-com:office:word" xmlns:w="http://schemas.openxmlformats.org/wordprocessingml/2006/main" xmlns:w14="http://schemas.microsoft.com/office/word/2010/wordml" xmlns:w15="http://schemas.microsoft.com/office/word/2012/wordml" xmlns:w16cex="http://schemas.microsoft.com/office/word/2018/wordml/cex" xmlns:w16cid="http://schemas.microsoft.com/office/word/2016/wordml/cid" xmlns:w16="http://schemas.microsoft.com/office/word/2018/wordml" xmlns:w16du="http://schemas.microsoft.com/office/word/2023/wordml/word16du" xmlns:w16sdtdh="http://schemas.microsoft.com/office/word/2020/wordml/sdtdatahash" xmlns:w16sdtfl="http://schemas.microsoft.com/office/word/2024/wordml/sdtformatlock" xmlns:w16se="http://schemas.microsoft.com/office/word/2015/wordml/symex" xmlns:wpg="http://schemas.microsoft.com/office/word/2010/wordprocessingGroup" xmlns:wpi="http://schemas.microsoft.com/office/word/2010/wordprocessingInk" xmlns:wne="http://schemas.microsoft.com/office/word/2006/wordml" xmlns:wps="http://schemas.microsoft.com/office/word/2010/wordprocessingShape" xmlns:a="http://schemas.openxmlformats.org/drawingml/2006/main" xmlns:pic="http://schemas.openxmlformats.org/drawingml/2006/picture" xmlns:a14="http://schemas.microsoft.com/office/drawing/2010/main" mc:Ignorable="w14 w15 w16se w16cid w16 w16cex w16sdtdh w16sdtfl w16du wp14">
   <w:body>
     <w:p>
       <w:pPr>
@@ -128,36 +128,56 @@
           <w:left w:val="double" w:color="000000" w:sz="2" w:space="4"/>
           <w:right w:val="double" w:color="000000" w:sz="2" w:space="4"/>
         </w:pBdr>
-        <w:spacing w:before="0" w:beforeAutospacing="0" w:after="0" w:afterAutospacing="0"/>
+        <w:spacing w:before="0" w:beforeAutospacing="off" w:after="0" w:afterAutospacing="off"/>
         <w:ind w:left="900" w:right="930"/>
         <w:jc w:val="center"/>
         <w:textAlignment w:val="baseline"/>
         <w:rPr>
-          <w:rFonts w:ascii="Segoe UI" w:hAnsi="Segoe UI" w:cs="Segoe UI"/>
-          <w:b/>
-          <w:bCs/>
-          <w:sz w:val="18"/>
-          <w:szCs w:val="18"/>
+          <w:rStyle w:val="eop"/>
+          <w:rFonts w:ascii="Arial" w:hAnsi="Arial" w:cs="Arial"/>
+          <w:b w:val="1"/>
+          <w:bCs w:val="1"/>
         </w:rPr>
       </w:pPr>
       <w:r>
         <w:rPr>
           <w:rStyle w:val="normaltextrun"/>
           <w:rFonts w:ascii="Arial" w:hAnsi="Arial" w:cs="Arial"/>
-          <w:b/>
-          <w:bCs/>
-          <w:lang w:val="pt-PT"/>
-        </w:rPr>
-        <w:t>2023 / 2024</w:t>
-      </w:r>
-      <w:r>
-        <w:rPr>
-          <w:rStyle w:val="eop"/>
+          <w:b w:val="1"/>
+          <w:bCs w:val="1"/>
+          <w:lang w:val="pt-PT"/>
+        </w:rPr>
+        <w:t>202</w:t>
+      </w:r>
+      <w:r>
+        <w:rPr>
+          <w:rStyle w:val="normaltextrun"/>
           <w:rFonts w:ascii="Arial" w:hAnsi="Arial" w:cs="Arial"/>
-          <w:b/>
-          <w:bCs/>
-        </w:rPr>
-        <w:t> </w:t>
+          <w:b w:val="1"/>
+          <w:bCs w:val="1"/>
+          <w:lang w:val="pt-PT"/>
+        </w:rPr>
+        <w:t>5</w:t>
+      </w:r>
+      <w:r>
+        <w:rPr>
+          <w:rStyle w:val="normaltextrun"/>
+          <w:rFonts w:ascii="Arial" w:hAnsi="Arial" w:cs="Arial"/>
+          <w:b w:val="1"/>
+          <w:bCs w:val="1"/>
+          <w:lang w:val="pt-PT"/>
+        </w:rPr>
+        <w:t xml:space="preserve"> / 202</w:t>
+      </w:r>
+      <w:r>
+        <w:rPr>
+          <w:rStyle w:val="normaltextrun"/>
+          <w:rFonts w:ascii="Arial" w:hAnsi="Arial" w:cs="Arial"/>
+          <w:b w:val="1"/>
+          <w:bCs w:val="1"/>
+          <w:lang w:val="pt-PT"/>
+        </w:rPr>
+        <w:t>6</w:t>
       </w:r>
     </w:p>
     <w:p>
@@ -286,22 +306,22 @@
     <w:p>
       <w:pPr>
         <w:pStyle w:val="paragraph"/>
-        <w:spacing w:before="0" w:beforeAutospacing="0" w:after="0" w:afterAutospacing="0"/>
+        <w:spacing w:before="0" w:beforeAutospacing="off" w:after="0" w:afterAutospacing="off"/>
         <w:jc w:val="center"/>
         <w:textAlignment w:val="baseline"/>
         <w:rPr>
           <w:rStyle w:val="eop"/>
           <w:rFonts w:ascii="Arial" w:hAnsi="Arial" w:cs="Arial"/>
-          <w:b/>
-          <w:bCs/>
+          <w:b w:val="1"/>
+          <w:bCs w:val="1"/>
         </w:rPr>
       </w:pPr>
       <w:r>
         <w:rPr>
           <w:rStyle w:val="normaltextrun"/>
           <w:rFonts w:ascii="Arial" w:hAnsi="Arial" w:cs="Arial"/>
-          <w:b/>
-          <w:bCs/>
+          <w:b w:val="1"/>
+          <w:bCs w:val="1"/>
           <w:lang w:val="pt-PT"/>
         </w:rPr>
         <w:t xml:space="preserve">Turma: </w:t>
@@ -318,25 +338,11 @@
         <w:rPr>
           <w:rStyle w:val="eop"/>
           <w:rFonts w:ascii="Arial" w:hAnsi="Arial" w:cs="Arial"/>
-          <w:b/>
-          <w:bCs/>
+          <w:b w:val="1"/>
+          <w:bCs w:val="1"/>
         </w:rPr>
         <w:t> </w:t>
       </w:r>
-    </w:p>
-    <w:p>
-      <w:pPr>
-        <w:pStyle w:val="paragraph"/>
-        <w:spacing w:before="0" w:beforeAutospacing="0" w:after="0" w:afterAutospacing="0"/>
-        <w:jc w:val="center"/>
-        <w:textAlignment w:val="baseline"/>
-        <w:rPr>
-          <w:rStyle w:val="eop"/>
-          <w:rFonts w:ascii="Arial" w:hAnsi="Arial" w:cs="Arial"/>
-          <w:b/>
-          <w:bCs/>
-        </w:rPr>
-      </w:pPr>
     </w:p>
     <w:p>
       <w:pPr>
@@ -353,246 +359,243 @@
         <w:spacing w:after="0"/>
         <w:ind w:firstLine="0"/>
         <w:rPr>
-          <w:b/>
-          <w:lang w:val="pt-PT"/>
-        </w:rPr>
-      </w:pPr>
-      <w:r>
-        <w:rPr>
-          <w:b/>
-          <w:lang w:val="pt-PT"/>
-        </w:rPr>
-        <w:t>Nome:</w:t>
+          <w:b w:val="1"/>
+          <w:bCs w:val="1"/>
+          <w:lang w:val="pt-PT"/>
+        </w:rPr>
+      </w:pPr>
+      <w:r>
+        <w:rPr>
+          <w:b w:val="1"/>
+          <w:bCs w:val="1"/>
+          <w:lang w:val="pt-PT"/>
+        </w:rPr>
+        <w:t>Nome</w:t>
+      </w:r>
+      <w:r>
+        <w:rPr>
+          <w:b w:val="1"/>
+          <w:bCs w:val="1"/>
+          <w:lang w:val="pt-PT"/>
+        </w:rPr>
+        <w:t xml:space="preserve"> do aluno</w:t>
+      </w:r>
+      <w:r>
+        <w:rPr>
+          <w:b w:val="1"/>
+          <w:bCs w:val="1"/>
+          <w:lang w:val="pt-PT"/>
+        </w:rPr>
+        <w:t>:</w:t>
+      </w:r>
+      <w:r>
+        <w:rPr>
+          <w:b w:val="1"/>
+          <w:bCs w:val="1"/>
+          <w:lang w:val="pt-PT"/>
+        </w:rPr>
+        <w:t xml:space="preserve"> </w:t>
       </w:r>
     </w:p>
     <w:p>
       <w:pPr>
         <w:spacing w:after="0"/>
-        <w:rPr>
-          <w:lang w:val="pt-PT"/>
-        </w:rPr>
-      </w:pPr>
-      <w:r>
-        <w:rPr>
-          <w:lang w:val="pt-PT"/>
-        </w:rPr>
-        <w:t>A</w:t>
-      </w:r>
-      <w:r>
-        <w:rPr>
-          <w:lang w:val="pt-PT"/>
-        </w:rPr>
-        <w:t>qui vem o nome</w:t>
-      </w:r>
-    </w:p>
-    <w:p>
-      <w:pPr>
+        <w:ind w:firstLine="720"/>
+        <w:rPr>
+          <w:b w:val="0"/>
+          <w:bCs w:val="0"/>
+          <w:lang w:val="pt-PT"/>
+        </w:rPr>
+      </w:pPr>
+      <w:r>
+        <w:rPr>
+          <w:b w:val="0"/>
+          <w:bCs w:val="0"/>
+          <w:lang w:val="pt-PT"/>
+        </w:rPr>
+        <w:t xml:space="preserve">Fábio Vitoriano  </w:t>
+      </w:r>
+    </w:p>
+    <w:p>
+      <w:pPr>
+        <w:spacing w:after="0"/>
+        <w:ind w:firstLine="720"/>
+        <w:rPr>
+          <w:b w:val="0"/>
+          <w:bCs w:val="0"/>
+          <w:lang w:val="pt-PT"/>
+        </w:rPr>
+      </w:pPr>
+    </w:p>
+    <w:p>
+      <w:pPr>
+        <w:pStyle w:val="Normal"/>
         <w:spacing w:after="0"/>
         <w:ind w:firstLine="0"/>
         <w:rPr>
-          <w:b/>
-          <w:lang w:val="pt-PT"/>
-        </w:rPr>
-      </w:pPr>
-      <w:r>
-        <w:rPr>
-          <w:b/>
-          <w:lang w:val="pt-PT"/>
-        </w:rPr>
-        <w:t>Tema:</w:t>
-      </w:r>
-    </w:p>
-    <w:p>
-      <w:pPr>
+          <w:lang w:val="pt-PT"/>
+        </w:rPr>
+      </w:pPr>
+      <w:r>
+        <w:rPr>
+          <w:b w:val="1"/>
+          <w:bCs w:val="1"/>
+          <w:lang w:val="pt-PT"/>
+        </w:rPr>
+        <w:t>Nome</w:t>
+      </w:r>
+      <w:r>
+        <w:rPr>
+          <w:b w:val="1"/>
+          <w:bCs w:val="1"/>
+          <w:lang w:val="pt-PT"/>
+        </w:rPr>
+        <w:t xml:space="preserve"> do projeto</w:t>
+      </w:r>
+      <w:r>
+        <w:rPr>
+          <w:b w:val="1"/>
+          <w:bCs w:val="1"/>
+          <w:lang w:val="pt-PT"/>
+        </w:rPr>
+        <w:t>:</w:t>
+      </w:r>
+      <w:r>
+        <w:rPr>
+          <w:b w:val="1"/>
+          <w:bCs w:val="1"/>
+          <w:lang w:val="pt-PT"/>
+        </w:rPr>
+        <w:t xml:space="preserve"> </w:t>
+      </w:r>
+    </w:p>
+    <w:p>
+      <w:pPr>
+        <w:pStyle w:val="Normal"/>
         <w:spacing w:after="0"/>
-        <w:rPr>
-          <w:lang w:val="pt-PT"/>
-        </w:rPr>
-      </w:pPr>
-      <w:r>
-        <w:rPr>
-          <w:lang w:val="pt-PT"/>
-        </w:rPr>
-        <w:t xml:space="preserve">Aqui vem </w:t>
-      </w:r>
-      <w:r>
-        <w:rPr>
-          <w:lang w:val="pt-PT"/>
-        </w:rPr>
-        <w:t>o tema (</w:t>
-      </w:r>
-      <w:r>
-        <w:rPr>
-          <w:lang w:val="pt-PT"/>
-        </w:rPr>
-        <w:t>Título provisório do projeto</w:t>
-      </w:r>
-      <w:r>
-        <w:rPr>
-          <w:lang w:val="pt-PT"/>
-        </w:rPr>
-        <w:t>)</w:t>
-      </w:r>
-    </w:p>
-    <w:p>
-      <w:pPr>
+        <w:ind w:firstLine="720"/>
+        <w:rPr>
+          <w:lang w:val="pt-PT"/>
+        </w:rPr>
+      </w:pPr>
+      <w:r>
+        <w:rPr>
+          <w:lang w:val="pt-PT"/>
+        </w:rPr>
+        <w:t>Imoral</w:t>
+      </w:r>
+    </w:p>
+    <w:p>
+      <w:pPr>
+        <w:pStyle w:val="Normal"/>
         <w:spacing w:after="0"/>
-        <w:rPr>
-          <w:lang w:val="pt-PT"/>
-        </w:rPr>
-      </w:pPr>
-    </w:p>
-    <w:p>
-      <w:pPr>
+        <w:ind w:firstLine="720"/>
+        <w:rPr>
+          <w:lang w:val="pt-PT"/>
+        </w:rPr>
+      </w:pPr>
+    </w:p>
+    <w:p>
+      <w:pPr>
+        <w:pStyle w:val="Normal"/>
         <w:spacing w:after="0"/>
         <w:ind w:firstLine="0"/>
         <w:rPr>
-          <w:b/>
-          <w:lang w:val="pt-PT"/>
-        </w:rPr>
-      </w:pPr>
-      <w:r>
-        <w:rPr>
-          <w:b/>
-          <w:lang w:val="pt-PT"/>
-        </w:rPr>
-        <w:t>Motivação</w:t>
-      </w:r>
-    </w:p>
-    <w:p>
-      <w:pPr>
-        <w:spacing w:after="0"/>
-        <w:rPr>
-          <w:lang w:val="pt-PT"/>
-        </w:rPr>
-      </w:pPr>
-      <w:r>
-        <w:rPr>
-          <w:lang w:val="pt-PT"/>
-        </w:rPr>
-        <w:t>Aqui vem a</w:t>
-      </w:r>
-      <w:r>
-        <w:rPr>
-          <w:lang w:val="pt-PT"/>
-        </w:rPr>
-        <w:t xml:space="preserve"> motivação</w:t>
-      </w:r>
-    </w:p>
-    <w:p>
-      <w:pPr>
-        <w:spacing w:after="0"/>
-        <w:rPr>
-          <w:lang w:val="pt-PT"/>
-        </w:rPr>
-      </w:pPr>
+          <w:b w:val="1"/>
+          <w:bCs w:val="1"/>
+          <w:lang w:val="pt-PT"/>
+        </w:rPr>
+      </w:pPr>
+      <w:r>
+        <w:rPr>
+          <w:b w:val="1"/>
+          <w:bCs w:val="1"/>
+          <w:lang w:val="pt-PT"/>
+        </w:rPr>
+        <w:t>Tema:</w:t>
+      </w:r>
+    </w:p>
+    <w:p>
+      <w:pPr>
+        <w:pStyle w:val="Normal"/>
+        <w:spacing w:after="0" w:line="360" w:lineRule="auto"/>
+        <w:ind w:firstLine="0"/>
+        <w:jc w:val="both"/>
+        <w:rPr>
+          <w:b w:val="0"/>
+          <w:bCs w:val="0"/>
+          <w:lang w:val="pt-PT"/>
+        </w:rPr>
+      </w:pPr>
+      <w:r>
+        <w:rPr>
+          <w:b w:val="0"/>
+          <w:bCs w:val="0"/>
+          <w:lang w:val="pt-PT"/>
+        </w:rPr>
+        <w:t xml:space="preserve">A "Imoral" é mais do que uma marca de roupa: é um projeto que procura criar um espaço comunitário para todos os interessados em moda alternativa em Portugal. Para este projeto, vamos desenvolver um </w:t>
+      </w:r>
+      <w:r>
+        <w:rPr>
+          <w:b w:val="0"/>
+          <w:bCs w:val="0"/>
+          <w:i w:val="1"/>
+          <w:iCs w:val="1"/>
+          <w:lang w:val="pt-PT"/>
+        </w:rPr>
+        <w:t>website</w:t>
+      </w:r>
+      <w:r>
+        <w:rPr>
+          <w:b w:val="0"/>
+          <w:bCs w:val="0"/>
+          <w:lang w:val="pt-PT"/>
+        </w:rPr>
+        <w:t xml:space="preserve"> com duas funcionalidades principais: uma loja </w:t>
+      </w:r>
+      <w:r>
+        <w:rPr>
+          <w:b w:val="0"/>
+          <w:bCs w:val="0"/>
+          <w:i w:val="1"/>
+          <w:iCs w:val="1"/>
+          <w:lang w:val="pt-PT"/>
+        </w:rPr>
+        <w:t>online</w:t>
+      </w:r>
+      <w:r>
+        <w:rPr>
+          <w:b w:val="0"/>
+          <w:bCs w:val="0"/>
+          <w:lang w:val="pt-PT"/>
+        </w:rPr>
+        <w:t xml:space="preserve"> e uma rede social que funcionará como um espaço comunitário para a moda alternativa.</w:t>
+      </w:r>
     </w:p>
     <w:p>
       <w:pPr>
         <w:spacing w:after="0"/>
         <w:ind w:firstLine="0"/>
         <w:rPr>
-          <w:b/>
-          <w:lang w:val="pt-PT"/>
-        </w:rPr>
-      </w:pPr>
-      <w:r>
-        <w:rPr>
-          <w:b/>
-          <w:lang w:val="pt-PT"/>
-        </w:rPr>
-        <w:t>Objetivos</w:t>
-      </w:r>
-      <w:r>
-        <w:rPr>
-          <w:b/>
-          <w:lang w:val="pt-PT"/>
-        </w:rPr>
-        <w:t xml:space="preserve"> Gerais</w:t>
-      </w:r>
-    </w:p>
-    <w:p>
-      <w:pPr>
-        <w:spacing w:after="0"/>
-        <w:rPr>
-          <w:lang w:val="pt-PT"/>
-        </w:rPr>
-      </w:pPr>
-      <w:r>
-        <w:rPr>
-          <w:lang w:val="pt-PT"/>
-        </w:rPr>
-        <w:t xml:space="preserve">Aqui vem </w:t>
-      </w:r>
-      <w:r>
-        <w:rPr>
-          <w:lang w:val="pt-PT"/>
-        </w:rPr>
-        <w:t>os objetivos</w:t>
-      </w:r>
-      <w:r>
-        <w:rPr>
-          <w:lang w:val="pt-PT"/>
-        </w:rPr>
-        <w:t xml:space="preserve"> Gerais</w:t>
-      </w:r>
-    </w:p>
-    <w:p>
-      <w:pPr>
-        <w:spacing w:after="0"/>
-        <w:rPr>
-          <w:lang w:val="pt-PT"/>
-        </w:rPr>
-      </w:pPr>
-    </w:p>
-    <w:p>
-      <w:pPr>
+          <w:b w:val="1"/>
+          <w:bCs w:val="1"/>
+          <w:lang w:val="pt-PT"/>
+        </w:rPr>
+      </w:pPr>
+    </w:p>
+    <w:p>
+      <w:r>
+        <w:br w:type="page"/>
+      </w:r>
+    </w:p>
+    <w:p>
+      <w:pPr>
+        <w:pStyle w:val="Normal"/>
         <w:spacing w:after="0"/>
         <w:ind w:firstLine="0"/>
         <w:rPr>
-          <w:b/>
-          <w:lang w:val="pt-PT"/>
-        </w:rPr>
-      </w:pPr>
-      <w:r>
-        <w:rPr>
-          <w:b/>
-          <w:lang w:val="pt-PT"/>
-        </w:rPr>
-        <w:t xml:space="preserve">Objetivos </w:t>
-      </w:r>
-      <w:r>
-        <w:rPr>
-          <w:b/>
-          <w:lang w:val="pt-PT"/>
-        </w:rPr>
-        <w:t>Específicos</w:t>
-      </w:r>
-    </w:p>
-    <w:p>
-      <w:pPr>
-        <w:spacing w:after="0"/>
-        <w:rPr>
-          <w:lang w:val="pt-PT"/>
-        </w:rPr>
-      </w:pPr>
-      <w:r>
-        <w:rPr>
-          <w:lang w:val="pt-PT"/>
-        </w:rPr>
-        <w:t xml:space="preserve">Aqui vem </w:t>
-      </w:r>
-      <w:r>
-        <w:rPr>
-          <w:lang w:val="pt-PT"/>
-        </w:rPr>
-        <w:t>os objetivos Gerais</w:t>
-      </w:r>
-    </w:p>
-    <w:p>
-      <w:pPr>
-        <w:spacing w:after="0"/>
-        <w:rPr>
+          <w:b w:val="1"/>
+          <w:bCs w:val="1"/>
           <w:lang w:val="pt-PT"/>
         </w:rPr>
       </w:pPr>
@@ -602,30 +605,64 @@
         <w:spacing w:after="0"/>
         <w:ind w:firstLine="0"/>
         <w:rPr>
-          <w:b/>
-          <w:lang w:val="pt-PT"/>
-        </w:rPr>
-      </w:pPr>
-      <w:r>
-        <w:rPr>
-          <w:b/>
-          <w:lang w:val="pt-PT"/>
-        </w:rPr>
-        <w:t>Metodologia</w:t>
-      </w:r>
-    </w:p>
-    <w:p>
-      <w:pPr>
-        <w:spacing w:after="0"/>
-        <w:rPr>
-          <w:lang w:val="pt-PT"/>
-        </w:rPr>
-      </w:pPr>
-      <w:r>
-        <w:rPr>
-          <w:lang w:val="pt-PT"/>
-        </w:rPr>
-        <w:t>Aqui vem a metodologia</w:t>
+          <w:b w:val="1"/>
+          <w:bCs w:val="1"/>
+          <w:lang w:val="pt-PT"/>
+        </w:rPr>
+      </w:pPr>
+      <w:r>
+        <w:rPr>
+          <w:b w:val="1"/>
+          <w:bCs w:val="1"/>
+          <w:lang w:val="pt-PT"/>
+        </w:rPr>
+        <w:t>Motivação</w:t>
+      </w:r>
+      <w:r>
+        <w:rPr>
+          <w:b w:val="1"/>
+          <w:bCs w:val="1"/>
+          <w:lang w:val="pt-PT"/>
+        </w:rPr>
+        <w:t>:</w:t>
+      </w:r>
+    </w:p>
+    <w:p>
+      <w:pPr>
+        <w:pStyle w:val="Normal"/>
+        <w:suppressLineNumbers w:val="0"/>
+        <w:bidi w:val="0"/>
+        <w:spacing w:before="0" w:beforeAutospacing="off" w:after="0" w:afterAutospacing="off" w:line="360" w:lineRule="auto"/>
+        <w:ind w:left="0" w:right="0" w:firstLine="720"/>
+        <w:jc w:val="both"/>
+        <w:rPr>
+          <w:lang w:val="pt-PT"/>
+        </w:rPr>
+      </w:pPr>
+      <w:r>
+        <w:rPr>
+          <w:lang w:val="pt-PT"/>
+        </w:rPr>
+        <w:t>O que me motivou a realizar este projeto foi a minha paixão pela moda e o interesse em criar as minhas próprias roupas, aliados à perceção da falta de marcas independentes de estilo alternativo em Portugal. Devido a esta falta de marcas e também ao pouco destaque das que já existem, pretendo que a "Imoral" traga uma plataforma e um sentido de comunidade para as pessoas que partilham os mesmos interesses em moda alternativa e procuram um local para falar sobre eles.</w:t>
+      </w:r>
+    </w:p>
+    <w:p>
+      <w:pPr>
+        <w:pStyle w:val="Normal"/>
+        <w:suppressLineNumbers w:val="0"/>
+        <w:bidi w:val="0"/>
+        <w:spacing w:before="0" w:beforeAutospacing="off" w:after="0" w:afterAutospacing="off" w:line="360" w:lineRule="auto"/>
+        <w:ind w:left="0" w:right="0" w:firstLine="720"/>
+        <w:jc w:val="both"/>
+        <w:rPr>
+          <w:lang w:val="pt-PT"/>
+        </w:rPr>
+      </w:pPr>
+      <w:r>
+        <w:rPr>
+          <w:lang w:val="pt-PT"/>
+        </w:rPr>
+        <w:t>Com este projeto quero também promover a compra de roupa de forma sustentável, sem alimentar empresas multimilionárias que pouco se importam com o meio ambiente e com a qualidade das peças que vendem.</w:t>
       </w:r>
     </w:p>
     <w:p>
@@ -640,7 +677,10 @@
     <w:p>
       <w:pPr>
         <w:spacing w:after="0"/>
-        <w:rPr>
+        <w:ind w:firstLine="0"/>
+        <w:rPr>
+          <w:b w:val="1"/>
+          <w:bCs w:val="1"/>
           <w:lang w:val="pt-PT"/>
         </w:rPr>
       </w:pPr>
@@ -650,6 +690,1123 @@
         <w:spacing w:after="0"/>
         <w:ind w:firstLine="0"/>
         <w:rPr>
+          <w:b w:val="1"/>
+          <w:bCs w:val="1"/>
+          <w:lang w:val="pt-PT"/>
+        </w:rPr>
+      </w:pPr>
+      <w:r>
+        <w:rPr>
+          <w:b w:val="1"/>
+          <w:bCs w:val="1"/>
+          <w:lang w:val="pt-PT"/>
+        </w:rPr>
+        <w:t>Objetivos</w:t>
+      </w:r>
+      <w:r>
+        <w:rPr>
+          <w:b w:val="1"/>
+          <w:bCs w:val="1"/>
+          <w:lang w:val="pt-PT"/>
+        </w:rPr>
+        <w:t xml:space="preserve"> Gerais</w:t>
+      </w:r>
+    </w:p>
+    <w:p>
+      <w:pPr>
+        <w:spacing w:after="0"/>
+        <w:jc w:val="both"/>
+        <w:rPr>
+          <w:lang w:val="en-US"/>
+        </w:rPr>
+      </w:pPr>
+      <w:r>
+        <w:rPr>
+          <w:lang w:val="en-US"/>
+        </w:rPr>
+        <w:t>Criar</w:t>
+      </w:r>
+      <w:r>
+        <w:rPr>
+          <w:lang w:val="en-US"/>
+        </w:rPr>
+        <w:t xml:space="preserve"> um </w:t>
+      </w:r>
+      <w:r>
+        <w:rPr>
+          <w:i w:val="1"/>
+          <w:iCs w:val="1"/>
+          <w:lang w:val="en-US"/>
+        </w:rPr>
+        <w:t>site</w:t>
+      </w:r>
+      <w:r>
+        <w:rPr>
+          <w:lang w:val="en-US"/>
+        </w:rPr>
+        <w:t xml:space="preserve"> e </w:t>
+      </w:r>
+      <w:r>
+        <w:rPr>
+          <w:lang w:val="en-US"/>
+        </w:rPr>
+        <w:t>uma</w:t>
+      </w:r>
+      <w:r>
+        <w:rPr>
+          <w:lang w:val="en-US"/>
+        </w:rPr>
+        <w:t xml:space="preserve"> </w:t>
+      </w:r>
+      <w:r>
+        <w:rPr>
+          <w:lang w:val="en-US"/>
+        </w:rPr>
+        <w:t>aplicação</w:t>
+      </w:r>
+      <w:r>
+        <w:rPr>
+          <w:lang w:val="en-US"/>
+        </w:rPr>
+        <w:t xml:space="preserve"> </w:t>
+      </w:r>
+      <w:r>
+        <w:rPr>
+          <w:lang w:val="en-US"/>
+        </w:rPr>
+        <w:t>que</w:t>
+      </w:r>
+      <w:r>
+        <w:rPr>
+          <w:lang w:val="en-US"/>
+        </w:rPr>
+        <w:t xml:space="preserve"> me </w:t>
+      </w:r>
+      <w:r>
+        <w:rPr>
+          <w:lang w:val="en-US"/>
+        </w:rPr>
+        <w:t>permitam</w:t>
+      </w:r>
+      <w:r>
+        <w:rPr>
+          <w:lang w:val="en-US"/>
+        </w:rPr>
+        <w:t xml:space="preserve"> vender as </w:t>
+      </w:r>
+      <w:r>
+        <w:rPr>
+          <w:lang w:val="en-US"/>
+        </w:rPr>
+        <w:t>roupas</w:t>
+      </w:r>
+      <w:r>
+        <w:rPr>
+          <w:lang w:val="en-US"/>
+        </w:rPr>
+        <w:t xml:space="preserve"> da </w:t>
+      </w:r>
+      <w:r>
+        <w:rPr>
+          <w:lang w:val="en-US"/>
+        </w:rPr>
+        <w:t>minha</w:t>
+      </w:r>
+      <w:r>
+        <w:rPr>
+          <w:lang w:val="en-US"/>
+        </w:rPr>
+        <w:t xml:space="preserve"> </w:t>
+      </w:r>
+      <w:r>
+        <w:rPr>
+          <w:lang w:val="en-US"/>
+        </w:rPr>
+        <w:t>marca</w:t>
+      </w:r>
+      <w:r>
+        <w:rPr>
+          <w:lang w:val="en-US"/>
+        </w:rPr>
+        <w:t xml:space="preserve">. Nesse </w:t>
+      </w:r>
+      <w:r>
+        <w:rPr>
+          <w:lang w:val="en-US"/>
+        </w:rPr>
+        <w:t>mesmo</w:t>
+      </w:r>
+      <w:r>
+        <w:rPr>
+          <w:lang w:val="en-US"/>
+        </w:rPr>
+        <w:t xml:space="preserve"> </w:t>
+      </w:r>
+      <w:r>
+        <w:rPr>
+          <w:i w:val="1"/>
+          <w:iCs w:val="1"/>
+          <w:lang w:val="en-US"/>
+        </w:rPr>
+        <w:t>site</w:t>
+      </w:r>
+      <w:r>
+        <w:rPr>
+          <w:lang w:val="en-US"/>
+        </w:rPr>
+        <w:t xml:space="preserve">, </w:t>
+      </w:r>
+      <w:r>
+        <w:rPr>
+          <w:lang w:val="en-US"/>
+        </w:rPr>
+        <w:t>existirá</w:t>
+      </w:r>
+      <w:r>
+        <w:rPr>
+          <w:lang w:val="en-US"/>
+        </w:rPr>
+        <w:t xml:space="preserve"> </w:t>
+      </w:r>
+      <w:r>
+        <w:rPr>
+          <w:lang w:val="en-US"/>
+        </w:rPr>
+        <w:t>uma</w:t>
+      </w:r>
+      <w:r>
+        <w:rPr>
+          <w:lang w:val="en-US"/>
+        </w:rPr>
+        <w:t xml:space="preserve"> </w:t>
+      </w:r>
+      <w:r>
+        <w:rPr>
+          <w:lang w:val="en-US"/>
+        </w:rPr>
+        <w:t>secção</w:t>
+      </w:r>
+      <w:r>
+        <w:rPr>
+          <w:lang w:val="en-US"/>
+        </w:rPr>
+        <w:t xml:space="preserve"> </w:t>
+      </w:r>
+      <w:r>
+        <w:rPr>
+          <w:lang w:val="en-US"/>
+        </w:rPr>
+        <w:t>que</w:t>
+      </w:r>
+      <w:r>
+        <w:rPr>
+          <w:lang w:val="en-US"/>
+        </w:rPr>
+        <w:t xml:space="preserve"> </w:t>
+      </w:r>
+      <w:r>
+        <w:rPr>
+          <w:lang w:val="en-US"/>
+        </w:rPr>
+        <w:t>funcionará</w:t>
+      </w:r>
+      <w:r>
+        <w:rPr>
+          <w:lang w:val="en-US"/>
+        </w:rPr>
+        <w:t xml:space="preserve"> </w:t>
+      </w:r>
+      <w:r>
+        <w:rPr>
+          <w:lang w:val="en-US"/>
+        </w:rPr>
+        <w:t>como</w:t>
+      </w:r>
+      <w:r>
+        <w:rPr>
+          <w:lang w:val="en-US"/>
+        </w:rPr>
+        <w:t xml:space="preserve"> um </w:t>
+      </w:r>
+      <w:r>
+        <w:rPr>
+          <w:lang w:val="en-US"/>
+        </w:rPr>
+        <w:t>fórum</w:t>
+      </w:r>
+      <w:r>
+        <w:rPr>
+          <w:lang w:val="en-US"/>
+        </w:rPr>
+        <w:t xml:space="preserve">, </w:t>
+      </w:r>
+      <w:r>
+        <w:rPr>
+          <w:lang w:val="en-US"/>
+        </w:rPr>
+        <w:t>especificamente</w:t>
+      </w:r>
+      <w:r>
+        <w:rPr>
+          <w:lang w:val="en-US"/>
+        </w:rPr>
+        <w:t xml:space="preserve"> para </w:t>
+      </w:r>
+      <w:r>
+        <w:rPr>
+          <w:lang w:val="en-US"/>
+        </w:rPr>
+        <w:t>interessados</w:t>
+      </w:r>
+      <w:r>
+        <w:rPr>
+          <w:lang w:val="en-US"/>
+        </w:rPr>
+        <w:t xml:space="preserve"> </w:t>
+      </w:r>
+      <w:r>
+        <w:rPr>
+          <w:lang w:val="en-US"/>
+        </w:rPr>
+        <w:t>em</w:t>
+      </w:r>
+      <w:r>
+        <w:rPr>
+          <w:lang w:val="en-US"/>
+        </w:rPr>
+        <w:t xml:space="preserve"> </w:t>
+      </w:r>
+      <w:r>
+        <w:rPr>
+          <w:lang w:val="en-US"/>
+        </w:rPr>
+        <w:t>moda</w:t>
+      </w:r>
+      <w:r>
+        <w:rPr>
+          <w:lang w:val="en-US"/>
+        </w:rPr>
+        <w:t xml:space="preserve"> </w:t>
+      </w:r>
+      <w:r>
+        <w:rPr>
+          <w:lang w:val="en-US"/>
+        </w:rPr>
+        <w:t>que</w:t>
+      </w:r>
+      <w:r>
+        <w:rPr>
+          <w:lang w:val="en-US"/>
+        </w:rPr>
+        <w:t xml:space="preserve"> </w:t>
+      </w:r>
+      <w:r>
+        <w:rPr>
+          <w:lang w:val="en-US"/>
+        </w:rPr>
+        <w:t>procuram</w:t>
+      </w:r>
+      <w:r>
+        <w:rPr>
+          <w:lang w:val="en-US"/>
+        </w:rPr>
+        <w:t xml:space="preserve"> um </w:t>
+      </w:r>
+      <w:r>
+        <w:rPr>
+          <w:lang w:val="en-US"/>
+        </w:rPr>
+        <w:t>espaço</w:t>
+      </w:r>
+      <w:r>
+        <w:rPr>
+          <w:lang w:val="en-US"/>
+        </w:rPr>
+        <w:t xml:space="preserve"> para </w:t>
+      </w:r>
+      <w:r>
+        <w:rPr>
+          <w:lang w:val="en-US"/>
+        </w:rPr>
+        <w:t>partilhar</w:t>
+      </w:r>
+      <w:r>
+        <w:rPr>
+          <w:lang w:val="en-US"/>
+        </w:rPr>
+        <w:t xml:space="preserve"> </w:t>
+      </w:r>
+      <w:r>
+        <w:rPr>
+          <w:lang w:val="en-US"/>
+        </w:rPr>
+        <w:t>opiniões</w:t>
+      </w:r>
+      <w:r>
+        <w:rPr>
+          <w:lang w:val="en-US"/>
+        </w:rPr>
+        <w:t xml:space="preserve">, </w:t>
+      </w:r>
+      <w:r>
+        <w:rPr>
+          <w:lang w:val="en-US"/>
+        </w:rPr>
+        <w:t>fotos</w:t>
+      </w:r>
+      <w:r>
+        <w:rPr>
+          <w:lang w:val="en-US"/>
+        </w:rPr>
+        <w:t xml:space="preserve"> e </w:t>
+      </w:r>
+      <w:r>
+        <w:rPr>
+          <w:lang w:val="en-US"/>
+        </w:rPr>
+        <w:t>ideias</w:t>
+      </w:r>
+      <w:r>
+        <w:rPr>
+          <w:lang w:val="en-US"/>
+        </w:rPr>
+        <w:t>.</w:t>
+      </w:r>
+    </w:p>
+    <w:p>
+      <w:pPr>
+        <w:pStyle w:val="Normal"/>
+        <w:spacing w:after="0"/>
+        <w:ind w:firstLine="0"/>
+        <w:rPr>
+          <w:b w:val="1"/>
+          <w:bCs w:val="1"/>
+          <w:lang w:val="pt-PT"/>
+        </w:rPr>
+      </w:pPr>
+    </w:p>
+    <w:p>
+      <w:pPr>
+        <w:spacing w:after="0"/>
+        <w:ind/>
+      </w:pPr>
+      <w:r>
+        <w:br w:type="page"/>
+      </w:r>
+    </w:p>
+    <w:p>
+      <w:pPr>
+        <w:pStyle w:val="Normal"/>
+        <w:spacing w:after="0"/>
+        <w:ind w:firstLine="0"/>
+        <w:rPr>
+          <w:b w:val="1"/>
+          <w:bCs w:val="1"/>
+          <w:lang w:val="pt-PT"/>
+        </w:rPr>
+      </w:pPr>
+    </w:p>
+    <w:p>
+      <w:pPr>
+        <w:pStyle w:val="Normal"/>
+        <w:spacing w:after="0"/>
+        <w:ind w:firstLine="0"/>
+        <w:rPr>
+          <w:b w:val="1"/>
+          <w:bCs w:val="1"/>
+          <w:lang w:val="pt-PT"/>
+        </w:rPr>
+      </w:pPr>
+      <w:r>
+        <w:rPr>
+          <w:b w:val="1"/>
+          <w:bCs w:val="1"/>
+          <w:lang w:val="pt-PT"/>
+        </w:rPr>
+        <w:t xml:space="preserve">Objetivos </w:t>
+      </w:r>
+      <w:r>
+        <w:rPr>
+          <w:b w:val="1"/>
+          <w:bCs w:val="1"/>
+          <w:lang w:val="pt-PT"/>
+        </w:rPr>
+        <w:t>Específicos</w:t>
+      </w:r>
+      <w:r>
+        <w:rPr>
+          <w:b w:val="1"/>
+          <w:bCs w:val="1"/>
+          <w:lang w:val="pt-PT"/>
+        </w:rPr>
+        <w:t>:</w:t>
+      </w:r>
+    </w:p>
+    <w:p>
+      <w:pPr>
+        <w:spacing w:after="0"/>
+        <w:ind w:firstLine="0"/>
+        <w:rPr>
+          <w:b w:val="1"/>
+          <w:bCs w:val="1"/>
+          <w:lang w:val="pt-PT"/>
+        </w:rPr>
+      </w:pPr>
+    </w:p>
+    <w:p>
+      <w:pPr>
+        <w:pStyle w:val="ListParagraph"/>
+        <w:numPr>
+          <w:ilvl w:val="0"/>
+          <w:numId w:val="3"/>
+        </w:numPr>
+        <w:spacing w:after="0" w:line="276" w:lineRule="auto"/>
+        <w:ind/>
+        <w:jc w:val="both"/>
+        <w:rPr>
+          <w:b w:val="0"/>
+          <w:bCs w:val="0"/>
+          <w:lang w:val="pt-PT"/>
+        </w:rPr>
+      </w:pPr>
+      <w:r>
+        <w:rPr>
+          <w:b w:val="0"/>
+          <w:bCs w:val="0"/>
+          <w:lang w:val="pt-PT"/>
+        </w:rPr>
+        <w:t xml:space="preserve">Criar uma base de dados sólida, desenvolvida em SQL, que permita armazenar </w:t>
+      </w:r>
+      <w:r>
+        <w:tab/>
+      </w:r>
+      <w:r>
+        <w:rPr>
+          <w:b w:val="0"/>
+          <w:bCs w:val="0"/>
+          <w:lang w:val="pt-PT"/>
+        </w:rPr>
+        <w:t>todos os dados necessários, incluindo os da loja e do fórum.</w:t>
+      </w:r>
+    </w:p>
+    <w:p>
+      <w:pPr>
+        <w:pStyle w:val="ListParagraph"/>
+        <w:spacing w:after="0" w:line="276" w:lineRule="auto"/>
+        <w:ind w:left="1080"/>
+        <w:jc w:val="both"/>
+        <w:rPr>
+          <w:b w:val="0"/>
+          <w:bCs w:val="0"/>
+          <w:i w:val="1"/>
+          <w:iCs w:val="1"/>
+          <w:lang w:val="pt-PT"/>
+        </w:rPr>
+      </w:pPr>
+    </w:p>
+    <w:p>
+      <w:pPr>
+        <w:pStyle w:val="ListParagraph"/>
+        <w:numPr>
+          <w:ilvl w:val="0"/>
+          <w:numId w:val="3"/>
+        </w:numPr>
+        <w:spacing w:after="0" w:line="276" w:lineRule="auto"/>
+        <w:ind/>
+        <w:jc w:val="both"/>
+        <w:rPr>
+          <w:b w:val="0"/>
+          <w:bCs w:val="0"/>
+          <w:i w:val="1"/>
+          <w:iCs w:val="1"/>
+          <w:lang w:val="pt-PT"/>
+        </w:rPr>
+      </w:pPr>
+      <w:r>
+        <w:rPr>
+          <w:b w:val="0"/>
+          <w:bCs w:val="0"/>
+          <w:lang w:val="pt-PT"/>
+        </w:rPr>
+        <w:t xml:space="preserve">Dispor de uma página de início de sessão e de registo com opção de recuperação de palavra-passe através do </w:t>
+      </w:r>
+      <w:r>
+        <w:rPr>
+          <w:b w:val="0"/>
+          <w:bCs w:val="0"/>
+          <w:i w:val="1"/>
+          <w:iCs w:val="1"/>
+          <w:lang w:val="pt-PT"/>
+        </w:rPr>
+        <w:t>email.</w:t>
+      </w:r>
+    </w:p>
+    <w:p>
+      <w:pPr>
+        <w:pStyle w:val="ListParagraph"/>
+        <w:spacing w:after="0" w:line="276" w:lineRule="auto"/>
+        <w:ind w:left="1080"/>
+        <w:jc w:val="both"/>
+        <w:rPr>
+          <w:b w:val="0"/>
+          <w:bCs w:val="0"/>
+          <w:i w:val="0"/>
+          <w:iCs w:val="0"/>
+          <w:lang w:val="pt-PT"/>
+        </w:rPr>
+      </w:pPr>
+    </w:p>
+    <w:p>
+      <w:pPr>
+        <w:pStyle w:val="ListParagraph"/>
+        <w:numPr>
+          <w:ilvl w:val="0"/>
+          <w:numId w:val="3"/>
+        </w:numPr>
+        <w:spacing w:after="0" w:line="276" w:lineRule="auto"/>
+        <w:ind/>
+        <w:jc w:val="both"/>
+        <w:rPr>
+          <w:b w:val="0"/>
+          <w:bCs w:val="0"/>
+          <w:i w:val="0"/>
+          <w:iCs w:val="0"/>
+          <w:lang w:val="pt-PT"/>
+        </w:rPr>
+      </w:pPr>
+      <w:r>
+        <w:rPr>
+          <w:b w:val="0"/>
+          <w:bCs w:val="0"/>
+          <w:i w:val="0"/>
+          <w:iCs w:val="0"/>
+          <w:lang w:val="pt-PT"/>
+        </w:rPr>
+        <w:t>Oferecer opções para cada utilizador personalizar o seu perfil.</w:t>
+      </w:r>
+    </w:p>
+    <w:p>
+      <w:pPr>
+        <w:pStyle w:val="ListParagraph"/>
+        <w:spacing w:after="0" w:line="276" w:lineRule="auto"/>
+        <w:ind w:left="1080"/>
+        <w:jc w:val="both"/>
+        <w:rPr>
+          <w:b w:val="0"/>
+          <w:bCs w:val="0"/>
+          <w:i w:val="0"/>
+          <w:iCs w:val="0"/>
+          <w:lang w:val="pt-PT"/>
+        </w:rPr>
+      </w:pPr>
+    </w:p>
+    <w:p>
+      <w:pPr>
+        <w:pStyle w:val="ListParagraph"/>
+        <w:numPr>
+          <w:ilvl w:val="0"/>
+          <w:numId w:val="3"/>
+        </w:numPr>
+        <w:spacing w:after="0" w:line="276" w:lineRule="auto"/>
+        <w:ind/>
+        <w:jc w:val="both"/>
+        <w:rPr>
+          <w:b w:val="0"/>
+          <w:bCs w:val="0"/>
+          <w:i w:val="0"/>
+          <w:iCs w:val="0"/>
+          <w:lang w:val="pt-PT"/>
+        </w:rPr>
+      </w:pPr>
+      <w:r>
+        <w:rPr>
+          <w:b w:val="0"/>
+          <w:bCs w:val="0"/>
+          <w:i w:val="0"/>
+          <w:iCs w:val="0"/>
+          <w:lang w:val="pt-PT"/>
+        </w:rPr>
+        <w:t>Criar um fórum com a possibilidade de fazer publicações com texto e imagens, e de comentar nas publicações de outros utilizadores.</w:t>
+      </w:r>
+    </w:p>
+    <w:p>
+      <w:pPr>
+        <w:pStyle w:val="ListParagraph"/>
+        <w:spacing w:after="0" w:line="276" w:lineRule="auto"/>
+        <w:ind w:left="1080"/>
+        <w:jc w:val="both"/>
+        <w:rPr>
+          <w:b w:val="0"/>
+          <w:bCs w:val="0"/>
+          <w:i w:val="0"/>
+          <w:iCs w:val="0"/>
+          <w:lang w:val="pt-PT"/>
+        </w:rPr>
+      </w:pPr>
+    </w:p>
+    <w:p>
+      <w:pPr>
+        <w:pStyle w:val="ListParagraph"/>
+        <w:numPr>
+          <w:ilvl w:val="0"/>
+          <w:numId w:val="3"/>
+        </w:numPr>
+        <w:spacing w:after="0" w:line="276" w:lineRule="auto"/>
+        <w:ind/>
+        <w:jc w:val="both"/>
+        <w:rPr>
+          <w:b w:val="0"/>
+          <w:bCs w:val="0"/>
+          <w:i w:val="0"/>
+          <w:iCs w:val="0"/>
+          <w:lang w:val="pt-PT"/>
+        </w:rPr>
+      </w:pPr>
+      <w:r>
+        <w:rPr>
+          <w:b w:val="0"/>
+          <w:bCs w:val="0"/>
+          <w:i w:val="0"/>
+          <w:iCs w:val="0"/>
+          <w:lang w:val="pt-PT"/>
+        </w:rPr>
+        <w:t>Criar diferentes categorias de publicações, como, por exemplo: “</w:t>
+      </w:r>
+      <w:r>
+        <w:rPr>
+          <w:b w:val="0"/>
+          <w:bCs w:val="0"/>
+          <w:i w:val="1"/>
+          <w:iCs w:val="1"/>
+          <w:lang w:val="pt-PT"/>
+        </w:rPr>
+        <w:t>Outfits</w:t>
+      </w:r>
+      <w:r>
+        <w:rPr>
+          <w:b w:val="0"/>
+          <w:bCs w:val="0"/>
+          <w:i w:val="0"/>
+          <w:iCs w:val="0"/>
+          <w:lang w:val="pt-PT"/>
+        </w:rPr>
+        <w:t xml:space="preserve">”, “Peças </w:t>
+      </w:r>
+      <w:r>
+        <w:rPr>
+          <w:b w:val="0"/>
+          <w:bCs w:val="0"/>
+          <w:i w:val="1"/>
+          <w:iCs w:val="1"/>
+          <w:lang w:val="pt-PT"/>
+        </w:rPr>
+        <w:t>DIY</w:t>
+      </w:r>
+      <w:r>
+        <w:rPr>
+          <w:b w:val="0"/>
+          <w:bCs w:val="0"/>
+          <w:i w:val="0"/>
+          <w:iCs w:val="0"/>
+          <w:lang w:val="pt-PT"/>
+        </w:rPr>
+        <w:t>” e “Eventos de Moda”.</w:t>
+      </w:r>
+    </w:p>
+    <w:p>
+      <w:pPr>
+        <w:pStyle w:val="ListParagraph"/>
+        <w:spacing w:after="0" w:line="276" w:lineRule="auto"/>
+        <w:ind w:left="1080"/>
+        <w:jc w:val="both"/>
+        <w:rPr>
+          <w:b w:val="0"/>
+          <w:bCs w:val="0"/>
+          <w:i w:val="0"/>
+          <w:iCs w:val="0"/>
+          <w:lang w:val="pt-PT"/>
+        </w:rPr>
+      </w:pPr>
+    </w:p>
+    <w:p>
+      <w:pPr>
+        <w:pStyle w:val="ListParagraph"/>
+        <w:numPr>
+          <w:ilvl w:val="0"/>
+          <w:numId w:val="3"/>
+        </w:numPr>
+        <w:spacing w:after="0" w:line="276" w:lineRule="auto"/>
+        <w:ind/>
+        <w:jc w:val="both"/>
+        <w:rPr>
+          <w:b w:val="0"/>
+          <w:bCs w:val="0"/>
+          <w:i w:val="0"/>
+          <w:iCs w:val="0"/>
+          <w:lang w:val="pt-PT"/>
+        </w:rPr>
+      </w:pPr>
+      <w:r>
+        <w:rPr>
+          <w:b w:val="0"/>
+          <w:bCs w:val="0"/>
+          <w:i w:val="0"/>
+          <w:iCs w:val="0"/>
+          <w:lang w:val="pt-PT"/>
+        </w:rPr>
+        <w:t>Dispor de uma plataforma para realizar encomendas das peças de roupa.</w:t>
+      </w:r>
+    </w:p>
+    <w:p>
+      <w:pPr>
+        <w:pStyle w:val="ListParagraph"/>
+        <w:spacing w:after="0" w:line="276" w:lineRule="auto"/>
+        <w:ind w:left="1080"/>
+        <w:jc w:val="both"/>
+        <w:rPr>
+          <w:b w:val="0"/>
+          <w:bCs w:val="0"/>
+          <w:i w:val="0"/>
+          <w:iCs w:val="0"/>
+          <w:lang w:val="pt-PT"/>
+        </w:rPr>
+      </w:pPr>
+    </w:p>
+    <w:p>
+      <w:pPr>
+        <w:pStyle w:val="ListParagraph"/>
+        <w:numPr>
+          <w:ilvl w:val="0"/>
+          <w:numId w:val="3"/>
+        </w:numPr>
+        <w:spacing w:after="0" w:line="276" w:lineRule="auto"/>
+        <w:ind/>
+        <w:jc w:val="both"/>
+        <w:rPr>
+          <w:b w:val="0"/>
+          <w:bCs w:val="0"/>
+          <w:i w:val="0"/>
+          <w:iCs w:val="0"/>
+          <w:lang w:val="pt-PT"/>
+        </w:rPr>
+      </w:pPr>
+      <w:r>
+        <w:rPr>
+          <w:b w:val="0"/>
+          <w:bCs w:val="0"/>
+          <w:i w:val="0"/>
+          <w:iCs w:val="0"/>
+          <w:lang w:val="pt-PT"/>
+        </w:rPr>
+        <w:t xml:space="preserve">Cada utilizador terá o seu carrinho de compras e a sua </w:t>
+      </w:r>
+      <w:r>
+        <w:rPr>
+          <w:b w:val="0"/>
+          <w:bCs w:val="0"/>
+          <w:i w:val="1"/>
+          <w:iCs w:val="1"/>
+          <w:lang w:val="pt-PT"/>
+        </w:rPr>
+        <w:t>wishlist</w:t>
+      </w:r>
+      <w:r>
+        <w:rPr>
+          <w:b w:val="0"/>
+          <w:bCs w:val="0"/>
+          <w:i w:val="0"/>
+          <w:iCs w:val="0"/>
+          <w:lang w:val="pt-PT"/>
+        </w:rPr>
+        <w:t xml:space="preserve"> dentro da loja.</w:t>
+      </w:r>
+    </w:p>
+    <w:p>
+      <w:pPr>
+        <w:pStyle w:val="ListParagraph"/>
+        <w:spacing w:after="0" w:line="276" w:lineRule="auto"/>
+        <w:ind w:left="1080"/>
+        <w:jc w:val="both"/>
+        <w:rPr>
+          <w:b w:val="0"/>
+          <w:bCs w:val="0"/>
+          <w:i w:val="0"/>
+          <w:iCs w:val="0"/>
+          <w:lang w:val="pt-PT"/>
+        </w:rPr>
+      </w:pPr>
+    </w:p>
+    <w:p>
+      <w:pPr>
+        <w:pStyle w:val="ListParagraph"/>
+        <w:numPr>
+          <w:ilvl w:val="0"/>
+          <w:numId w:val="3"/>
+        </w:numPr>
+        <w:spacing w:after="0" w:line="276" w:lineRule="auto"/>
+        <w:ind/>
+        <w:jc w:val="both"/>
+        <w:rPr>
+          <w:b w:val="0"/>
+          <w:bCs w:val="0"/>
+          <w:i w:val="0"/>
+          <w:iCs w:val="0"/>
+          <w:lang w:val="pt-PT"/>
+        </w:rPr>
+      </w:pPr>
+      <w:r>
+        <w:rPr>
+          <w:b w:val="0"/>
+          <w:bCs w:val="0"/>
+          <w:i w:val="0"/>
+          <w:iCs w:val="0"/>
+          <w:lang w:val="pt-PT"/>
+        </w:rPr>
+        <w:t>Os utilizadores poderão deixar a sua opinião sobre as peças após a confirmação da compra e a respetiva entrega.</w:t>
+      </w:r>
+    </w:p>
+    <w:p>
+      <w:pPr>
+        <w:pStyle w:val="ListParagraph"/>
+        <w:spacing w:after="0" w:line="276" w:lineRule="auto"/>
+        <w:ind w:left="1080"/>
+        <w:jc w:val="both"/>
+        <w:rPr>
+          <w:b w:val="0"/>
+          <w:bCs w:val="0"/>
+          <w:i w:val="0"/>
+          <w:iCs w:val="0"/>
+          <w:lang w:val="pt-PT"/>
+        </w:rPr>
+      </w:pPr>
+    </w:p>
+    <w:p>
+      <w:pPr>
+        <w:pStyle w:val="ListParagraph"/>
+        <w:numPr>
+          <w:ilvl w:val="0"/>
+          <w:numId w:val="3"/>
+        </w:numPr>
+        <w:spacing w:after="0" w:line="276" w:lineRule="auto"/>
+        <w:ind/>
+        <w:jc w:val="both"/>
+        <w:rPr>
+          <w:b w:val="0"/>
+          <w:bCs w:val="0"/>
+          <w:i w:val="0"/>
+          <w:iCs w:val="0"/>
+          <w:lang w:val="pt-PT"/>
+        </w:rPr>
+      </w:pPr>
+      <w:r>
+        <w:rPr>
+          <w:b w:val="0"/>
+          <w:bCs w:val="0"/>
+          <w:i w:val="0"/>
+          <w:iCs w:val="0"/>
+          <w:lang w:val="pt-PT"/>
+        </w:rPr>
+        <w:t>Criar um editor visual simples (com imagens pré-feitas) que ofereça a possibilidade de o comprador personalizar certas peças de roupa ao seu gosto (o preço será dinâmico, consoante a personalização).</w:t>
+      </w:r>
+    </w:p>
+    <w:p>
+      <w:pPr>
+        <w:pStyle w:val="ListParagraph"/>
+        <w:spacing w:after="0" w:line="276" w:lineRule="auto"/>
+        <w:ind w:left="1080"/>
+        <w:jc w:val="both"/>
+        <w:rPr>
+          <w:b w:val="0"/>
+          <w:bCs w:val="0"/>
+          <w:i w:val="0"/>
+          <w:iCs w:val="0"/>
+          <w:lang w:val="pt-PT"/>
+        </w:rPr>
+      </w:pPr>
+    </w:p>
+    <w:p>
+      <w:pPr>
+        <w:pStyle w:val="ListParagraph"/>
+        <w:numPr>
+          <w:ilvl w:val="0"/>
+          <w:numId w:val="3"/>
+        </w:numPr>
+        <w:spacing w:after="0" w:line="276" w:lineRule="auto"/>
+        <w:ind/>
+        <w:jc w:val="both"/>
+        <w:rPr>
+          <w:b w:val="0"/>
+          <w:bCs w:val="0"/>
+          <w:i w:val="0"/>
+          <w:iCs w:val="0"/>
+          <w:lang w:val="pt-PT"/>
+        </w:rPr>
+      </w:pPr>
+      <w:r>
+        <w:rPr>
+          <w:b w:val="0"/>
+          <w:bCs w:val="0"/>
+          <w:i w:val="0"/>
+          <w:iCs w:val="0"/>
+          <w:lang w:val="pt-PT"/>
+        </w:rPr>
+        <w:t>Criar um 'site' e uma 'app' com as mesmas funcionalidades, mas com 'layouts' diferentes.</w:t>
+      </w:r>
+    </w:p>
+    <w:p>
+      <w:pPr>
+        <w:pStyle w:val="ListParagraph"/>
+        <w:numPr>
+          <w:ilvl w:val="0"/>
+          <w:numId w:val="3"/>
+        </w:numPr>
+        <w:spacing w:after="0" w:line="276" w:lineRule="auto"/>
+        <w:ind/>
+        <w:jc w:val="both"/>
+        <w:rPr>
+          <w:b w:val="0"/>
+          <w:bCs w:val="0"/>
+          <w:i w:val="0"/>
+          <w:iCs w:val="0"/>
+          <w:lang w:val="pt-PT"/>
+        </w:rPr>
+      </w:pPr>
+      <w:r>
+        <w:rPr>
+          <w:b w:val="0"/>
+          <w:bCs w:val="0"/>
+          <w:i w:val="0"/>
+          <w:iCs w:val="0"/>
+          <w:lang w:val="pt-PT"/>
+        </w:rPr>
+        <w:t>Criar um painel administrativo que nos permita a nós, e a futuros administradores, ter controlo sobre o que é publicado na comunidade, verificar o estado das encomendas, verificar o stock da loja e também consultar as estatísticas, tanto da loja como da comunidade.</w:t>
+      </w:r>
+    </w:p>
+    <w:p>
+      <w:pPr>
+        <w:pStyle w:val="Normal"/>
+        <w:spacing w:after="0"/>
+        <w:ind w:firstLine="720"/>
+        <w:rPr>
+          <w:b w:val="0"/>
+          <w:bCs w:val="0"/>
+          <w:i w:val="0"/>
+          <w:iCs w:val="0"/>
+          <w:lang w:val="pt-PT"/>
+        </w:rPr>
+      </w:pPr>
+    </w:p>
+    <w:p>
+      <w:pPr>
+        <w:spacing w:after="0"/>
+        <w:ind/>
+      </w:pPr>
+      <w:r>
+        <w:br w:type="page"/>
+      </w:r>
+    </w:p>
+    <w:p>
+      <w:pPr>
+        <w:pStyle w:val="Normal"/>
+        <w:spacing w:after="0"/>
+        <w:ind w:firstLine="720"/>
+        <w:rPr>
+          <w:b w:val="0"/>
+          <w:bCs w:val="0"/>
+          <w:i w:val="0"/>
+          <w:iCs w:val="0"/>
+          <w:lang w:val="pt-PT"/>
+        </w:rPr>
+      </w:pPr>
+    </w:p>
+    <w:p>
+      <w:pPr>
+        <w:pStyle w:val="Normal"/>
+        <w:spacing w:after="0"/>
+        <w:ind w:firstLine="0"/>
+        <w:rPr>
+          <w:b w:val="1"/>
+          <w:bCs w:val="1"/>
+          <w:lang w:val="pt-PT"/>
+        </w:rPr>
+      </w:pPr>
+    </w:p>
+    <w:p>
+      <w:pPr>
+        <w:pStyle w:val="Normal"/>
+        <w:spacing w:after="0"/>
+        <w:ind w:firstLine="0"/>
+        <w:rPr>
+          <w:b w:val="1"/>
+          <w:bCs w:val="1"/>
+          <w:lang w:val="pt-PT"/>
+        </w:rPr>
+      </w:pPr>
+      <w:r>
+        <w:rPr>
+          <w:b w:val="1"/>
+          <w:bCs w:val="1"/>
+          <w:lang w:val="pt-PT"/>
+        </w:rPr>
+        <w:t>Metodologia</w:t>
+      </w:r>
+    </w:p>
+    <w:p>
+      <w:pPr>
+        <w:spacing w:after="0" w:line="360" w:lineRule="auto"/>
+        <w:jc w:val="both"/>
+        <w:rPr>
+          <w:lang w:val="pt-PT"/>
+        </w:rPr>
+      </w:pPr>
+      <w:r>
+        <w:rPr>
+          <w:lang w:val="en-US"/>
+        </w:rPr>
+        <w:t>Uma vez que este projeto será realizado em dupla, será necessário dividir tarefas e rever mutuamente o trabalho, de modo a assegurar que tudo decorre de acordo com as expetativas de ambos.</w:t>
+      </w:r>
+    </w:p>
+    <w:p>
+      <w:pPr>
+        <w:pStyle w:val="Normal"/>
+        <w:spacing w:after="0" w:line="360" w:lineRule="auto"/>
+        <w:jc w:val="both"/>
+        <w:rPr>
+          <w:lang w:val="en-US"/>
+        </w:rPr>
+      </w:pPr>
+      <w:r>
+        <w:rPr>
+          <w:lang w:val="en-US"/>
+        </w:rPr>
+        <w:t>A nossa forma de trabalho baseia-se na metodologia de Desenvolvimento Ágil de Software. Na prática, isto significa que seguiremos um ciclo iterativo no qual planeamos as tarefas a realizar, criamos 'layouts' ou protótipos que solidifiquem a ideia para o 'software', desenvolvemos a funcionalidade e testamos rigorosamente o que foi programado antes de reiniciarmos o ciclo</w:t>
+      </w:r>
+      <w:r>
+        <w:rPr>
+          <w:lang w:val="en-US"/>
+        </w:rPr>
+        <w:t xml:space="preserve"> para cada etapa do projeto</w:t>
+      </w:r>
+      <w:r>
+        <w:rPr>
+          <w:lang w:val="en-US"/>
+        </w:rPr>
+        <w:t>.</w:t>
+      </w:r>
+    </w:p>
+    <w:p>
+      <w:pPr>
+        <w:spacing w:after="0"/>
+        <w:rPr>
+          <w:lang w:val="pt-PT"/>
+        </w:rPr>
+      </w:pPr>
+    </w:p>
+    <w:p>
+      <w:pPr>
+        <w:spacing w:after="0"/>
+        <w:ind w:firstLine="0"/>
+        <w:rPr>
           <w:b/>
           <w:lang w:val="pt-PT"/>
         </w:rPr>
@@ -662,7 +1819,7 @@
         <w:t>Material necessário</w:t>
       </w:r>
     </w:p>
-    <w:p w14:noSpellErr="1">
+    <w:p>
       <w:pPr>
         <w:pStyle w:val="paragraph"/>
         <w:numPr>
@@ -671,7 +1828,6 @@
         </w:numPr>
         <w:spacing w:before="0" w:beforeAutospacing="off" w:after="0" w:afterAutospacing="off"/>
         <w:ind w:left="1080" w:firstLine="0"/>
-        <w:textAlignment w:val="baseline"/>
         <w:rPr>
           <w:rStyle w:val="eop"/>
         </w:rPr>
@@ -688,6 +1844,230 @@
           <w:rStyle w:val="eop"/>
         </w:rPr>
         <w:t> </w:t>
+      </w:r>
+    </w:p>
+    <w:p>
+      <w:pPr>
+        <w:pStyle w:val="paragraph"/>
+        <w:numPr>
+          <w:ilvl w:val="2"/>
+          <w:numId w:val="1"/>
+        </w:numPr>
+        <w:spacing w:before="0" w:beforeAutospacing="off" w:after="0" w:afterAutospacing="off"/>
+        <w:rPr>
+          <w:rStyle w:val="eop"/>
+          <w:lang w:val="pt-PT"/>
+        </w:rPr>
+      </w:pPr>
+      <w:r>
+        <w:rPr>
+          <w:rStyle w:val="eop"/>
+          <w:lang w:val="pt-PT"/>
+        </w:rPr>
+        <w:t xml:space="preserve">Android </w:t>
+      </w:r>
+      <w:r>
+        <w:rPr>
+          <w:rStyle w:val="eop"/>
+          <w:lang w:val="pt-PT"/>
+        </w:rPr>
+        <w:t>Studio</w:t>
+      </w:r>
+      <w:r>
+        <w:rPr>
+          <w:rStyle w:val="eop"/>
+          <w:lang w:val="pt-PT"/>
+        </w:rPr>
+        <w:t xml:space="preserve"> (Java</w:t>
+      </w:r>
+      <w:r>
+        <w:rPr>
+          <w:rStyle w:val="eop"/>
+          <w:lang w:val="pt-PT"/>
+        </w:rPr>
+        <w:t>)</w:t>
+      </w:r>
+    </w:p>
+    <w:p>
+      <w:pPr>
+        <w:pStyle w:val="paragraph"/>
+        <w:numPr>
+          <w:ilvl w:val="2"/>
+          <w:numId w:val="1"/>
+        </w:numPr>
+        <w:spacing w:before="0" w:beforeAutospacing="off" w:after="0" w:afterAutospacing="off"/>
+        <w:rPr>
+          <w:rStyle w:val="eop"/>
+          <w:lang w:val="pt-PT"/>
+        </w:rPr>
+      </w:pPr>
+      <w:r>
+        <w:rPr>
+          <w:rStyle w:val="eop"/>
+          <w:lang w:val="pt-PT"/>
+        </w:rPr>
+        <w:t xml:space="preserve">VS </w:t>
+      </w:r>
+      <w:r>
+        <w:rPr>
+          <w:rStyle w:val="eop"/>
+          <w:lang w:val="pt-PT"/>
+        </w:rPr>
+        <w:t>Code</w:t>
+      </w:r>
+      <w:r>
+        <w:rPr>
+          <w:rStyle w:val="eop"/>
+          <w:lang w:val="pt-PT"/>
+        </w:rPr>
+        <w:t xml:space="preserve"> (</w:t>
+      </w:r>
+      <w:r>
+        <w:rPr>
+          <w:rStyle w:val="eop"/>
+          <w:lang w:val="pt-PT"/>
+        </w:rPr>
+        <w:t>MySQL</w:t>
+      </w:r>
+      <w:r>
+        <w:rPr>
+          <w:rStyle w:val="eop"/>
+          <w:lang w:val="pt-PT"/>
+        </w:rPr>
+        <w:t>, HTML, CSS</w:t>
+      </w:r>
+      <w:r>
+        <w:rPr>
+          <w:rStyle w:val="eop"/>
+          <w:lang w:val="pt-PT"/>
+        </w:rPr>
+        <w:t xml:space="preserve"> e JavaScript)</w:t>
+      </w:r>
+    </w:p>
+    <w:p>
+      <w:pPr>
+        <w:pStyle w:val="paragraph"/>
+        <w:numPr>
+          <w:ilvl w:val="2"/>
+          <w:numId w:val="1"/>
+        </w:numPr>
+        <w:spacing w:before="0" w:beforeAutospacing="off" w:after="0" w:afterAutospacing="off"/>
+        <w:rPr>
+          <w:rStyle w:val="eop"/>
+          <w:lang w:val="pt-PT"/>
+        </w:rPr>
+      </w:pPr>
+      <w:r>
+        <w:rPr>
+          <w:rStyle w:val="eop"/>
+          <w:lang w:val="pt-PT"/>
+        </w:rPr>
+        <w:t>Git</w:t>
+      </w:r>
+      <w:r>
+        <w:rPr>
+          <w:rStyle w:val="eop"/>
+          <w:lang w:val="pt-PT"/>
+        </w:rPr>
+        <w:t xml:space="preserve"> e </w:t>
+      </w:r>
+      <w:r>
+        <w:rPr>
+          <w:rStyle w:val="eop"/>
+          <w:lang w:val="pt-PT"/>
+        </w:rPr>
+        <w:t>GitHub</w:t>
+      </w:r>
+    </w:p>
+    <w:p>
+      <w:pPr>
+        <w:pStyle w:val="paragraph"/>
+        <w:numPr>
+          <w:ilvl w:val="2"/>
+          <w:numId w:val="1"/>
+        </w:numPr>
+        <w:spacing w:before="0" w:beforeAutospacing="off" w:after="0" w:afterAutospacing="off"/>
+        <w:rPr>
+          <w:rStyle w:val="eop"/>
+          <w:lang w:val="pt-PT"/>
+        </w:rPr>
+      </w:pPr>
+      <w:r>
+        <w:rPr>
+          <w:rStyle w:val="eop"/>
+          <w:lang w:val="pt-PT"/>
+        </w:rPr>
+        <w:t>Laragon</w:t>
+      </w:r>
+    </w:p>
+    <w:p>
+      <w:pPr>
+        <w:pStyle w:val="paragraph"/>
+        <w:numPr>
+          <w:ilvl w:val="2"/>
+          <w:numId w:val="1"/>
+        </w:numPr>
+        <w:spacing w:before="0" w:beforeAutospacing="off" w:after="0" w:afterAutospacing="off"/>
+        <w:rPr>
+          <w:rStyle w:val="eop"/>
+          <w:lang w:val="pt-PT"/>
+        </w:rPr>
+      </w:pPr>
+      <w:r>
+        <w:rPr>
+          <w:rStyle w:val="eop"/>
+          <w:lang w:val="pt-PT"/>
+        </w:rPr>
+        <w:t>PhpMyAdmin</w:t>
+      </w:r>
+    </w:p>
+    <w:p>
+      <w:pPr>
+        <w:pStyle w:val="paragraph"/>
+        <w:numPr>
+          <w:ilvl w:val="2"/>
+          <w:numId w:val="1"/>
+        </w:numPr>
+        <w:spacing w:before="0" w:beforeAutospacing="off" w:after="0" w:afterAutospacing="off"/>
+        <w:rPr>
+          <w:rStyle w:val="eop"/>
+          <w:lang w:val="pt-PT"/>
+        </w:rPr>
+      </w:pPr>
+      <w:r>
+        <w:rPr>
+          <w:rStyle w:val="eop"/>
+          <w:lang w:val="pt-PT"/>
+        </w:rPr>
+        <w:t>Canva</w:t>
+      </w:r>
+    </w:p>
+    <w:p>
+      <w:pPr>
+        <w:pStyle w:val="paragraph"/>
+        <w:numPr>
+          <w:ilvl w:val="2"/>
+          <w:numId w:val="1"/>
+        </w:numPr>
+        <w:spacing w:before="0" w:beforeAutospacing="off" w:after="0" w:afterAutospacing="off"/>
+        <w:rPr>
+          <w:rStyle w:val="eop"/>
+          <w:lang w:val="pt-PT"/>
+        </w:rPr>
+      </w:pPr>
+      <w:r>
+        <w:rPr>
+          <w:rStyle w:val="eop"/>
+          <w:lang w:val="pt-PT"/>
+        </w:rPr>
+        <w:t>Figma</w:t>
+      </w:r>
+      <w:r>
+        <w:rPr>
+          <w:rStyle w:val="eop"/>
+          <w:lang w:val="pt-PT"/>
+        </w:rPr>
+        <w:t xml:space="preserve"> e Photoshop</w:t>
       </w:r>
     </w:p>
     <w:p w14:noSpellErr="1">
@@ -722,7 +2102,7 @@
           <w:ilvl w:val="0"/>
           <w:numId w:val="2"/>
         </w:numPr>
-        <w:spacing w:before="0" w:beforeAutospacing="0" w:after="0" w:afterAutospacing="0"/>
+        <w:spacing w:before="0" w:beforeAutospacing="off" w:after="0" w:afterAutospacing="off"/>
         <w:ind w:left="1080" w:firstLine="0"/>
         <w:textAlignment w:val="baseline"/>
         <w:rPr>
@@ -734,13 +2114,106 @@
           <w:rStyle w:val="normaltextrun"/>
           <w:lang w:val="pt-PT"/>
         </w:rPr>
-        <w:t>Hardware:</w:t>
+        <w:t>Hardware</w:t>
+      </w:r>
+      <w:r>
+        <w:rPr>
+          <w:rStyle w:val="normaltextrun"/>
+          <w:lang w:val="pt-PT"/>
+        </w:rPr>
+        <w:t>:</w:t>
       </w:r>
       <w:r>
         <w:rPr>
           <w:rStyle w:val="eop"/>
         </w:rPr>
         <w:t> </w:t>
+      </w:r>
+    </w:p>
+    <w:p>
+      <w:pPr>
+        <w:pStyle w:val="paragraph"/>
+        <w:numPr>
+          <w:ilvl w:val="2"/>
+          <w:numId w:val="2"/>
+        </w:numPr>
+        <w:spacing w:before="0" w:beforeAutospacing="off" w:after="0" w:afterAutospacing="off"/>
+        <w:ind/>
+        <w:textAlignment w:val="baseline"/>
+        <w:rPr>
+          <w:rStyle w:val="eop"/>
+          <w:lang w:val="pt-PT"/>
+        </w:rPr>
+      </w:pPr>
+      <w:r>
+        <w:rPr>
+          <w:rStyle w:val="eop"/>
+          <w:lang w:val="pt-PT"/>
+        </w:rPr>
+        <w:t>Computadores da Sala CTE1</w:t>
+      </w:r>
+      <w:r>
+        <w:rPr>
+          <w:rStyle w:val="eop"/>
+        </w:rPr>
+        <w:t xml:space="preserve"> </w:t>
+      </w:r>
+    </w:p>
+    <w:p>
+      <w:pPr>
+        <w:pStyle w:val="paragraph"/>
+        <w:numPr>
+          <w:ilvl w:val="2"/>
+          <w:numId w:val="2"/>
+        </w:numPr>
+        <w:spacing w:before="0" w:beforeAutospacing="off" w:after="0" w:afterAutospacing="off"/>
+        <w:ind/>
+        <w:textAlignment w:val="baseline"/>
+        <w:rPr>
+          <w:rStyle w:val="eop"/>
+        </w:rPr>
+      </w:pPr>
+      <w:r>
+        <w:rPr>
+          <w:rStyle w:val="eop"/>
+        </w:rPr>
+        <w:t>P</w:t>
+      </w:r>
+      <w:r>
+        <w:rPr>
+          <w:rStyle w:val="eop"/>
+          <w:lang w:val="pt-PT"/>
+        </w:rPr>
+        <w:t xml:space="preserve">ortátil fornecido pela escola </w:t>
+      </w:r>
+    </w:p>
+    <w:p>
+      <w:pPr>
+        <w:pStyle w:val="paragraph"/>
+        <w:numPr>
+          <w:ilvl w:val="2"/>
+          <w:numId w:val="2"/>
+        </w:numPr>
+        <w:spacing w:before="0" w:beforeAutospacing="off" w:after="0" w:afterAutospacing="off"/>
+        <w:ind/>
+        <w:textAlignment w:val="baseline"/>
+        <w:rPr>
+          <w:rStyle w:val="eop"/>
+        </w:rPr>
+      </w:pPr>
+      <w:r>
+        <w:rPr>
+          <w:rStyle w:val="eop"/>
+          <w:lang w:val="pt-PT"/>
+        </w:rPr>
+        <w:t>O meu próprio</w:t>
+      </w:r>
+      <w:r>
+        <w:rPr>
+          <w:rStyle w:val="eop"/>
+          <w:lang w:val="pt-PT"/>
+        </w:rPr>
+        <w:t xml:space="preserve"> PC</w:t>
       </w:r>
     </w:p>
     <w:p>
@@ -758,50 +2231,8 @@
         <w:spacing w:after="0"/>
         <w:ind w:firstLine="0"/>
         <w:rPr>
-          <w:b/>
-          <w:lang w:val="pt-PT"/>
-        </w:rPr>
-      </w:pPr>
-      <w:r>
-        <w:rPr>
-          <w:b/>
-          <w:lang w:val="pt-PT"/>
-        </w:rPr>
-        <w:t>Cronograma de Execução (com prazos para cada fase)</w:t>
-      </w:r>
-    </w:p>
-    <w:p>
-      <w:pPr>
-        <w:spacing w:after="0"/>
-        <w:rPr>
-          <w:lang w:val="pt-PT"/>
-        </w:rPr>
-      </w:pPr>
-      <w:r>
-        <w:rPr>
-          <w:lang w:val="pt-PT"/>
-        </w:rPr>
-        <w:t xml:space="preserve">Aqui vem </w:t>
-      </w:r>
-      <w:r>
-        <w:rPr>
-          <w:lang w:val="pt-PT"/>
-        </w:rPr>
-        <w:t>o</w:t>
-      </w:r>
-      <w:r>
-        <w:rPr>
-          <w:lang w:val="pt-PT"/>
-        </w:rPr>
-        <w:t xml:space="preserve"> cronograma</w:t>
-      </w:r>
-    </w:p>
-    <w:p>
-      <w:pPr>
-        <w:pStyle w:val="paragraph"/>
-        <w:spacing w:before="0" w:beforeAutospacing="0" w:after="0" w:afterAutospacing="0"/>
-        <w:textAlignment w:val="baseline"/>
-        <w:rPr>
+          <w:b w:val="1"/>
+          <w:bCs w:val="1"/>
           <w:lang w:val="pt-PT"/>
         </w:rPr>
       </w:pPr>
@@ -811,27 +2242,37 @@
         <w:spacing w:after="0"/>
         <w:ind w:firstLine="0"/>
         <w:rPr>
-          <w:b/>
-          <w:lang w:val="pt-PT"/>
-        </w:rPr>
-      </w:pPr>
-    </w:p>
-    <w:p>
-      <w:pPr>
+          <w:b w:val="1"/>
+          <w:bCs w:val="1"/>
+          <w:lang w:val="pt-PT"/>
+        </w:rPr>
+      </w:pPr>
+    </w:p>
+    <w:p>
+      <w:r>
+        <w:br w:type="page"/>
+      </w:r>
+    </w:p>
+    <w:p>
+      <w:pPr>
+        <w:pStyle w:val="Normal"/>
         <w:spacing w:after="0"/>
         <w:ind w:firstLine="0"/>
         <w:rPr>
-          <w:b/>
-          <w:lang w:val="pt-PT"/>
-        </w:rPr>
-      </w:pPr>
-    </w:p>
-    <w:p>
-      <w:pPr>
+          <w:b w:val="1"/>
+          <w:bCs w:val="1"/>
+          <w:lang w:val="pt-PT"/>
+        </w:rPr>
+      </w:pPr>
+    </w:p>
+    <w:p>
+      <w:pPr>
+        <w:pStyle w:val="Normal"/>
         <w:spacing w:after="0"/>
         <w:ind w:firstLine="0"/>
         <w:rPr>
-          <w:b/>
+          <w:b w:val="1"/>
+          <w:bCs w:val="1"/>
           <w:lang w:val="pt-PT"/>
         </w:rPr>
       </w:pPr>
@@ -841,27 +2282,1654 @@
         <w:spacing w:after="0"/>
         <w:ind w:firstLine="0"/>
         <w:rPr>
-          <w:b/>
-          <w:lang w:val="pt-PT"/>
-        </w:rPr>
-      </w:pPr>
+          <w:b w:val="1"/>
+          <w:bCs w:val="1"/>
+          <w:lang w:val="pt-PT"/>
+        </w:rPr>
+      </w:pPr>
+      <w:r>
+        <w:rPr>
+          <w:b w:val="1"/>
+          <w:bCs w:val="1"/>
+          <w:lang w:val="pt-PT"/>
+        </w:rPr>
+        <w:t>Cronograma de Execução (com prazos para cada fase)</w:t>
+      </w:r>
     </w:p>
     <w:p>
       <w:pPr>
         <w:spacing w:after="0"/>
         <w:ind w:firstLine="0"/>
         <w:rPr>
-          <w:b/>
-          <w:lang w:val="pt-PT"/>
-        </w:rPr>
-      </w:pPr>
-    </w:p>
+          <w:b w:val="1"/>
+          <w:bCs w:val="1"/>
+          <w:lang w:val="pt-PT"/>
+        </w:rPr>
+      </w:pPr>
+      <w:r>
+        <w:rPr/>
+        <w:t xml:space="preserve">       </w:t>
+      </w:r>
+    </w:p>
+    <w:tbl>
+      <w:tblPr>
+        <w:tblStyle w:val="TableGrid"/>
+        <w:bidiVisual w:val="0"/>
+        <w:tblW w:w="0" w:type="auto"/>
+        <w:jc w:val="center"/>
+        <w:tblBorders>
+          <w:top w:val="single" w:sz="6"/>
+          <w:left w:val="single" w:sz="6"/>
+          <w:bottom w:val="single" w:sz="6"/>
+          <w:right w:val="single" w:sz="6"/>
+        </w:tblBorders>
+        <w:tblLook w:val="04A0" w:firstRow="1" w:lastRow="0" w:firstColumn="1" w:lastColumn="0" w:noHBand="0" w:noVBand="1"/>
+      </w:tblPr>
+      <w:tblGrid>
+        <w:gridCol w:w="2985"/>
+        <w:gridCol w:w="2985"/>
+        <w:gridCol w:w="2985"/>
+      </w:tblGrid>
+      <w:tr>
+        <w:trPr>
+          <w:trHeight w:val="315"/>
+        </w:trPr>
+        <w:tc>
+          <w:tcPr>
+            <w:tcW w:w="2985" w:type="dxa"/>
+            <w:tcMar>
+              <w:left w:w="105" w:type="dxa"/>
+              <w:right w:w="105" w:type="dxa"/>
+            </w:tcMar>
+            <w:vAlign w:val="top"/>
+          </w:tcPr>
+          <w:p>
+            <w:pPr>
+              <w:pStyle w:val="paragraph"/>
+              <w:spacing w:before="0" w:beforeAutospacing="off" w:after="0" w:afterAutospacing="off" w:line="240" w:lineRule="auto"/>
+              <w:rPr>
+                <w:rFonts w:ascii="Times New Roman" w:hAnsi="Times New Roman" w:eastAsia="Times New Roman" w:cs="Times New Roman"/>
+                <w:b w:val="0"/>
+                <w:bCs w:val="0"/>
+                <w:i w:val="0"/>
+                <w:iCs w:val="0"/>
+                <w:sz w:val="24"/>
+                <w:szCs w:val="24"/>
+              </w:rPr>
+            </w:pPr>
+            <w:r>
+              <w:rPr>
+                <w:rFonts w:ascii="Times New Roman" w:hAnsi="Times New Roman" w:eastAsia="Times New Roman" w:cs="Times New Roman"/>
+                <w:b w:val="0"/>
+                <w:bCs w:val="0"/>
+                <w:i w:val="0"/>
+                <w:iCs w:val="0"/>
+                <w:sz w:val="24"/>
+                <w:szCs w:val="24"/>
+                <w:lang w:val="pt-PT"/>
+              </w:rPr>
+              <w:t>Tarefas</w:t>
+            </w:r>
+          </w:p>
+        </w:tc>
+        <w:tc>
+          <w:tcPr>
+            <w:tcW w:w="2985" w:type="dxa"/>
+            <w:tcMar>
+              <w:left w:w="105" w:type="dxa"/>
+              <w:right w:w="105" w:type="dxa"/>
+            </w:tcMar>
+            <w:vAlign w:val="top"/>
+          </w:tcPr>
+          <w:p>
+            <w:pPr>
+              <w:pStyle w:val="paragraph"/>
+              <w:spacing w:before="0" w:beforeAutospacing="off" w:after="0" w:afterAutospacing="off" w:line="240" w:lineRule="auto"/>
+              <w:rPr>
+                <w:rFonts w:ascii="Times New Roman" w:hAnsi="Times New Roman" w:eastAsia="Times New Roman" w:cs="Times New Roman"/>
+                <w:b w:val="0"/>
+                <w:bCs w:val="0"/>
+                <w:i w:val="0"/>
+                <w:iCs w:val="0"/>
+                <w:sz w:val="24"/>
+                <w:szCs w:val="24"/>
+              </w:rPr>
+            </w:pPr>
+            <w:r>
+              <w:rPr>
+                <w:rFonts w:ascii="Times New Roman" w:hAnsi="Times New Roman" w:eastAsia="Times New Roman" w:cs="Times New Roman"/>
+                <w:b w:val="0"/>
+                <w:bCs w:val="0"/>
+                <w:i w:val="0"/>
+                <w:iCs w:val="0"/>
+                <w:sz w:val="24"/>
+                <w:szCs w:val="24"/>
+                <w:lang w:val="pt-PT"/>
+              </w:rPr>
+              <w:t>Data Inicio</w:t>
+            </w:r>
+          </w:p>
+        </w:tc>
+        <w:tc>
+          <w:tcPr>
+            <w:tcW w:w="2985" w:type="dxa"/>
+            <w:tcMar>
+              <w:left w:w="105" w:type="dxa"/>
+              <w:right w:w="105" w:type="dxa"/>
+            </w:tcMar>
+            <w:vAlign w:val="top"/>
+          </w:tcPr>
+          <w:p>
+            <w:pPr>
+              <w:pStyle w:val="paragraph"/>
+              <w:spacing w:before="0" w:beforeAutospacing="off" w:after="0" w:afterAutospacing="off" w:line="240" w:lineRule="auto"/>
+              <w:rPr>
+                <w:rFonts w:ascii="Times New Roman" w:hAnsi="Times New Roman" w:eastAsia="Times New Roman" w:cs="Times New Roman"/>
+                <w:b w:val="0"/>
+                <w:bCs w:val="0"/>
+                <w:i w:val="0"/>
+                <w:iCs w:val="0"/>
+                <w:sz w:val="24"/>
+                <w:szCs w:val="24"/>
+              </w:rPr>
+            </w:pPr>
+            <w:r>
+              <w:rPr>
+                <w:rFonts w:ascii="Times New Roman" w:hAnsi="Times New Roman" w:eastAsia="Times New Roman" w:cs="Times New Roman"/>
+                <w:b w:val="0"/>
+                <w:bCs w:val="0"/>
+                <w:i w:val="0"/>
+                <w:iCs w:val="0"/>
+                <w:sz w:val="24"/>
+                <w:szCs w:val="24"/>
+                <w:lang w:val="pt-PT"/>
+              </w:rPr>
+              <w:t>Data Final</w:t>
+            </w:r>
+          </w:p>
+        </w:tc>
+      </w:tr>
+      <w:tr>
+        <w:trPr>
+          <w:trHeight w:val="345"/>
+        </w:trPr>
+        <w:tc>
+          <w:tcPr>
+            <w:tcW w:w="2985" w:type="dxa"/>
+            <w:tcMar>
+              <w:left w:w="105" w:type="dxa"/>
+              <w:right w:w="105" w:type="dxa"/>
+            </w:tcMar>
+            <w:vAlign w:val="top"/>
+          </w:tcPr>
+          <w:p>
+            <w:pPr>
+              <w:pStyle w:val="paragraph"/>
+              <w:spacing w:before="0" w:beforeAutospacing="off" w:after="0" w:afterAutospacing="off" w:line="240" w:lineRule="auto"/>
+              <w:rPr>
+                <w:rFonts w:ascii="Times New Roman" w:hAnsi="Times New Roman" w:eastAsia="Times New Roman" w:cs="Times New Roman"/>
+                <w:b w:val="0"/>
+                <w:bCs w:val="0"/>
+                <w:i w:val="0"/>
+                <w:iCs w:val="0"/>
+                <w:sz w:val="24"/>
+                <w:szCs w:val="24"/>
+              </w:rPr>
+            </w:pPr>
+            <w:r>
+              <w:rPr>
+                <w:rFonts w:ascii="Times New Roman" w:hAnsi="Times New Roman" w:eastAsia="Times New Roman" w:cs="Times New Roman"/>
+                <w:b w:val="0"/>
+                <w:bCs w:val="0"/>
+                <w:i w:val="0"/>
+                <w:iCs w:val="0"/>
+                <w:sz w:val="24"/>
+                <w:szCs w:val="24"/>
+                <w:lang w:val="pt-PT"/>
+              </w:rPr>
+              <w:t>Pre-Plano</w:t>
+            </w:r>
+          </w:p>
+        </w:tc>
+        <w:tc>
+          <w:tcPr>
+            <w:tcW w:w="2985" w:type="dxa"/>
+            <w:tcMar>
+              <w:left w:w="105" w:type="dxa"/>
+              <w:right w:w="105" w:type="dxa"/>
+            </w:tcMar>
+            <w:vAlign w:val="top"/>
+          </w:tcPr>
+          <w:p>
+            <w:pPr>
+              <w:pStyle w:val="paragraph"/>
+              <w:spacing w:before="0" w:beforeAutospacing="off" w:after="0" w:afterAutospacing="off" w:line="240" w:lineRule="auto"/>
+              <w:jc w:val="center"/>
+              <w:rPr>
+                <w:rFonts w:ascii="Times New Roman" w:hAnsi="Times New Roman" w:eastAsia="Times New Roman" w:cs="Times New Roman"/>
+                <w:b w:val="0"/>
+                <w:bCs w:val="0"/>
+                <w:i w:val="0"/>
+                <w:iCs w:val="0"/>
+                <w:sz w:val="24"/>
+                <w:szCs w:val="24"/>
+              </w:rPr>
+            </w:pPr>
+            <w:r>
+              <w:rPr>
+                <w:rFonts w:ascii="Times New Roman" w:hAnsi="Times New Roman" w:eastAsia="Times New Roman" w:cs="Times New Roman"/>
+                <w:b w:val="0"/>
+                <w:bCs w:val="0"/>
+                <w:i w:val="0"/>
+                <w:iCs w:val="0"/>
+                <w:sz w:val="24"/>
+                <w:szCs w:val="24"/>
+                <w:lang w:val="pt-PT"/>
+              </w:rPr>
+              <w:t>10/09</w:t>
+            </w:r>
+          </w:p>
+        </w:tc>
+        <w:tc>
+          <w:tcPr>
+            <w:tcW w:w="2985" w:type="dxa"/>
+            <w:tcMar>
+              <w:left w:w="105" w:type="dxa"/>
+              <w:right w:w="105" w:type="dxa"/>
+            </w:tcMar>
+            <w:vAlign w:val="top"/>
+          </w:tcPr>
+          <w:p>
+            <w:pPr>
+              <w:pStyle w:val="paragraph"/>
+              <w:tabs>
+                <w:tab w:val="center" w:leader="none" w:pos="1144"/>
+                <w:tab w:val="right" w:leader="none" w:pos="2288"/>
+              </w:tabs>
+              <w:spacing w:before="0" w:beforeAutospacing="off" w:after="0" w:afterAutospacing="off" w:line="240" w:lineRule="auto"/>
+              <w:jc w:val="center"/>
+              <w:rPr>
+                <w:rFonts w:ascii="Times New Roman" w:hAnsi="Times New Roman" w:eastAsia="Times New Roman" w:cs="Times New Roman"/>
+                <w:b w:val="0"/>
+                <w:bCs w:val="0"/>
+                <w:i w:val="0"/>
+                <w:iCs w:val="0"/>
+                <w:sz w:val="24"/>
+                <w:szCs w:val="24"/>
+              </w:rPr>
+            </w:pPr>
+            <w:r>
+              <w:rPr>
+                <w:rFonts w:ascii="Times New Roman" w:hAnsi="Times New Roman" w:eastAsia="Times New Roman" w:cs="Times New Roman"/>
+                <w:b w:val="0"/>
+                <w:bCs w:val="0"/>
+                <w:i w:val="0"/>
+                <w:iCs w:val="0"/>
+                <w:sz w:val="24"/>
+                <w:szCs w:val="24"/>
+                <w:lang w:val="pt-PT"/>
+              </w:rPr>
+              <w:t>22/11</w:t>
+            </w:r>
+          </w:p>
+        </w:tc>
+      </w:tr>
+      <w:tr>
+        <w:trPr>
+          <w:trHeight w:val="315"/>
+        </w:trPr>
+        <w:tc>
+          <w:tcPr>
+            <w:tcW w:w="2985" w:type="dxa"/>
+            <w:tcMar>
+              <w:left w:w="105" w:type="dxa"/>
+              <w:right w:w="105" w:type="dxa"/>
+            </w:tcMar>
+            <w:vAlign w:val="top"/>
+          </w:tcPr>
+          <w:p>
+            <w:pPr>
+              <w:pStyle w:val="paragraph"/>
+              <w:spacing w:before="0" w:beforeAutospacing="off" w:after="0" w:afterAutospacing="off" w:line="240" w:lineRule="auto"/>
+              <w:rPr>
+                <w:rFonts w:ascii="Times New Roman" w:hAnsi="Times New Roman" w:eastAsia="Times New Roman" w:cs="Times New Roman"/>
+                <w:b w:val="0"/>
+                <w:bCs w:val="0"/>
+                <w:i w:val="0"/>
+                <w:iCs w:val="0"/>
+                <w:sz w:val="24"/>
+                <w:szCs w:val="24"/>
+              </w:rPr>
+            </w:pPr>
+            <w:r>
+              <w:rPr>
+                <w:rFonts w:ascii="Times New Roman" w:hAnsi="Times New Roman" w:eastAsia="Times New Roman" w:cs="Times New Roman"/>
+                <w:b w:val="0"/>
+                <w:bCs w:val="0"/>
+                <w:i w:val="0"/>
+                <w:iCs w:val="0"/>
+                <w:sz w:val="24"/>
+                <w:szCs w:val="24"/>
+                <w:lang w:val="pt-PT"/>
+              </w:rPr>
+              <w:t>Modelo ER</w:t>
+            </w:r>
+          </w:p>
+        </w:tc>
+        <w:tc>
+          <w:tcPr>
+            <w:tcW w:w="2985" w:type="dxa"/>
+            <w:tcMar>
+              <w:left w:w="105" w:type="dxa"/>
+              <w:right w:w="105" w:type="dxa"/>
+            </w:tcMar>
+            <w:vAlign w:val="top"/>
+          </w:tcPr>
+          <w:p>
+            <w:pPr>
+              <w:pStyle w:val="paragraph"/>
+              <w:spacing w:before="0" w:beforeAutospacing="off" w:after="0" w:afterAutospacing="off" w:line="240" w:lineRule="auto"/>
+              <w:jc w:val="center"/>
+              <w:rPr>
+                <w:rFonts w:ascii="Times New Roman" w:hAnsi="Times New Roman" w:eastAsia="Times New Roman" w:cs="Times New Roman"/>
+                <w:b w:val="0"/>
+                <w:bCs w:val="0"/>
+                <w:i w:val="0"/>
+                <w:iCs w:val="0"/>
+                <w:sz w:val="24"/>
+                <w:szCs w:val="24"/>
+              </w:rPr>
+            </w:pPr>
+            <w:r>
+              <w:rPr>
+                <w:rFonts w:ascii="Times New Roman" w:hAnsi="Times New Roman" w:eastAsia="Times New Roman" w:cs="Times New Roman"/>
+                <w:b w:val="0"/>
+                <w:bCs w:val="0"/>
+                <w:i w:val="0"/>
+                <w:iCs w:val="0"/>
+                <w:sz w:val="24"/>
+                <w:szCs w:val="24"/>
+                <w:lang w:val="pt-PT"/>
+              </w:rPr>
+              <w:t>25/9</w:t>
+            </w:r>
+          </w:p>
+        </w:tc>
+        <w:tc>
+          <w:tcPr>
+            <w:tcW w:w="2985" w:type="dxa"/>
+            <w:tcMar>
+              <w:left w:w="105" w:type="dxa"/>
+              <w:right w:w="105" w:type="dxa"/>
+            </w:tcMar>
+            <w:vAlign w:val="top"/>
+          </w:tcPr>
+          <w:p>
+            <w:pPr>
+              <w:pStyle w:val="paragraph"/>
+              <w:spacing w:before="0" w:beforeAutospacing="off" w:after="0" w:afterAutospacing="off" w:line="240" w:lineRule="auto"/>
+              <w:jc w:val="center"/>
+              <w:rPr>
+                <w:rFonts w:ascii="Times New Roman" w:hAnsi="Times New Roman" w:eastAsia="Times New Roman" w:cs="Times New Roman"/>
+                <w:b w:val="0"/>
+                <w:bCs w:val="0"/>
+                <w:i w:val="0"/>
+                <w:iCs w:val="0"/>
+                <w:sz w:val="24"/>
+                <w:szCs w:val="24"/>
+              </w:rPr>
+            </w:pPr>
+            <w:r>
+              <w:rPr>
+                <w:rFonts w:ascii="Times New Roman" w:hAnsi="Times New Roman" w:eastAsia="Times New Roman" w:cs="Times New Roman"/>
+                <w:b w:val="0"/>
+                <w:bCs w:val="0"/>
+                <w:i w:val="0"/>
+                <w:iCs w:val="0"/>
+                <w:sz w:val="24"/>
+                <w:szCs w:val="24"/>
+                <w:lang w:val="pt-PT"/>
+              </w:rPr>
+              <w:t>15/12</w:t>
+            </w:r>
+          </w:p>
+        </w:tc>
+      </w:tr>
+      <w:tr>
+        <w:trPr>
+          <w:trHeight w:val="315"/>
+        </w:trPr>
+        <w:tc>
+          <w:tcPr>
+            <w:tcW w:w="2985" w:type="dxa"/>
+            <w:tcMar>
+              <w:left w:w="105" w:type="dxa"/>
+              <w:right w:w="105" w:type="dxa"/>
+            </w:tcMar>
+            <w:vAlign w:val="top"/>
+          </w:tcPr>
+          <w:p>
+            <w:pPr>
+              <w:pStyle w:val="paragraph"/>
+              <w:spacing w:before="0" w:beforeAutospacing="off" w:after="0" w:afterAutospacing="off" w:line="240" w:lineRule="auto"/>
+              <w:rPr>
+                <w:rFonts w:ascii="Times New Roman" w:hAnsi="Times New Roman" w:eastAsia="Times New Roman" w:cs="Times New Roman"/>
+                <w:b w:val="0"/>
+                <w:bCs w:val="0"/>
+                <w:i w:val="0"/>
+                <w:iCs w:val="0"/>
+                <w:sz w:val="24"/>
+                <w:szCs w:val="24"/>
+              </w:rPr>
+            </w:pPr>
+            <w:r>
+              <w:rPr>
+                <w:rFonts w:ascii="Times New Roman" w:hAnsi="Times New Roman" w:eastAsia="Times New Roman" w:cs="Times New Roman"/>
+                <w:b w:val="0"/>
+                <w:bCs w:val="0"/>
+                <w:i w:val="0"/>
+                <w:iCs w:val="0"/>
+                <w:sz w:val="24"/>
+                <w:szCs w:val="24"/>
+                <w:lang w:val="pt-PT"/>
+              </w:rPr>
+              <w:t>Plano</w:t>
+            </w:r>
+          </w:p>
+        </w:tc>
+        <w:tc>
+          <w:tcPr>
+            <w:tcW w:w="2985" w:type="dxa"/>
+            <w:tcMar>
+              <w:left w:w="105" w:type="dxa"/>
+              <w:right w:w="105" w:type="dxa"/>
+            </w:tcMar>
+            <w:vAlign w:val="top"/>
+          </w:tcPr>
+          <w:p>
+            <w:pPr>
+              <w:pStyle w:val="paragraph"/>
+              <w:spacing w:before="0" w:beforeAutospacing="off" w:after="0" w:afterAutospacing="off" w:line="240" w:lineRule="auto"/>
+              <w:jc w:val="center"/>
+              <w:rPr>
+                <w:rFonts w:ascii="Times New Roman" w:hAnsi="Times New Roman" w:eastAsia="Times New Roman" w:cs="Times New Roman"/>
+                <w:b w:val="0"/>
+                <w:bCs w:val="0"/>
+                <w:i w:val="0"/>
+                <w:iCs w:val="0"/>
+                <w:sz w:val="24"/>
+                <w:szCs w:val="24"/>
+              </w:rPr>
+            </w:pPr>
+            <w:r>
+              <w:rPr>
+                <w:rFonts w:ascii="Times New Roman" w:hAnsi="Times New Roman" w:eastAsia="Times New Roman" w:cs="Times New Roman"/>
+                <w:b w:val="0"/>
+                <w:bCs w:val="0"/>
+                <w:i w:val="0"/>
+                <w:iCs w:val="0"/>
+                <w:sz w:val="24"/>
+                <w:szCs w:val="24"/>
+                <w:lang w:val="pt-PT"/>
+              </w:rPr>
+              <w:t>1/11</w:t>
+            </w:r>
+          </w:p>
+        </w:tc>
+        <w:tc>
+          <w:tcPr>
+            <w:tcW w:w="2985" w:type="dxa"/>
+            <w:tcMar>
+              <w:left w:w="105" w:type="dxa"/>
+              <w:right w:w="105" w:type="dxa"/>
+            </w:tcMar>
+            <w:vAlign w:val="top"/>
+          </w:tcPr>
+          <w:p>
+            <w:pPr>
+              <w:pStyle w:val="paragraph"/>
+              <w:spacing w:before="0" w:beforeAutospacing="off" w:after="0" w:afterAutospacing="off" w:line="240" w:lineRule="auto"/>
+              <w:jc w:val="center"/>
+              <w:rPr>
+                <w:rFonts w:ascii="Times New Roman" w:hAnsi="Times New Roman" w:eastAsia="Times New Roman" w:cs="Times New Roman"/>
+                <w:b w:val="0"/>
+                <w:bCs w:val="0"/>
+                <w:i w:val="0"/>
+                <w:iCs w:val="0"/>
+                <w:sz w:val="24"/>
+                <w:szCs w:val="24"/>
+              </w:rPr>
+            </w:pPr>
+            <w:r>
+              <w:rPr>
+                <w:rFonts w:ascii="Times New Roman" w:hAnsi="Times New Roman" w:eastAsia="Times New Roman" w:cs="Times New Roman"/>
+                <w:b w:val="0"/>
+                <w:bCs w:val="0"/>
+                <w:i w:val="0"/>
+                <w:iCs w:val="0"/>
+                <w:sz w:val="24"/>
+                <w:szCs w:val="24"/>
+                <w:lang w:val="pt-PT"/>
+              </w:rPr>
+              <w:t>20/12</w:t>
+            </w:r>
+          </w:p>
+        </w:tc>
+      </w:tr>
+      <w:tr>
+        <w:trPr>
+          <w:trHeight w:val="315"/>
+        </w:trPr>
+        <w:tc>
+          <w:tcPr>
+            <w:tcW w:w="2985" w:type="dxa"/>
+            <w:tcMar>
+              <w:left w:w="105" w:type="dxa"/>
+              <w:right w:w="105" w:type="dxa"/>
+            </w:tcMar>
+            <w:vAlign w:val="top"/>
+          </w:tcPr>
+          <w:p>
+            <w:pPr>
+              <w:pStyle w:val="paragraph"/>
+              <w:spacing w:before="0" w:beforeAutospacing="off" w:after="0" w:afterAutospacing="off" w:line="240" w:lineRule="auto"/>
+              <w:rPr>
+                <w:rFonts w:ascii="Times New Roman" w:hAnsi="Times New Roman" w:eastAsia="Times New Roman" w:cs="Times New Roman"/>
+                <w:b w:val="0"/>
+                <w:bCs w:val="0"/>
+                <w:i w:val="0"/>
+                <w:iCs w:val="0"/>
+                <w:sz w:val="24"/>
+                <w:szCs w:val="24"/>
+              </w:rPr>
+            </w:pPr>
+            <w:r>
+              <w:rPr>
+                <w:rFonts w:ascii="Times New Roman" w:hAnsi="Times New Roman" w:eastAsia="Times New Roman" w:cs="Times New Roman"/>
+                <w:b w:val="0"/>
+                <w:bCs w:val="0"/>
+                <w:i w:val="0"/>
+                <w:iCs w:val="0"/>
+                <w:sz w:val="24"/>
+                <w:szCs w:val="24"/>
+                <w:lang w:val="pt-PT"/>
+              </w:rPr>
+              <w:t>Base de Dados</w:t>
+            </w:r>
+          </w:p>
+        </w:tc>
+        <w:tc>
+          <w:tcPr>
+            <w:tcW w:w="2985" w:type="dxa"/>
+            <w:tcMar>
+              <w:left w:w="105" w:type="dxa"/>
+              <w:right w:w="105" w:type="dxa"/>
+            </w:tcMar>
+            <w:vAlign w:val="top"/>
+          </w:tcPr>
+          <w:p>
+            <w:pPr>
+              <w:pStyle w:val="paragraph"/>
+              <w:spacing w:before="0" w:beforeAutospacing="off" w:after="0" w:afterAutospacing="off" w:line="240" w:lineRule="auto"/>
+              <w:jc w:val="center"/>
+              <w:rPr>
+                <w:rFonts w:ascii="Times New Roman" w:hAnsi="Times New Roman" w:eastAsia="Times New Roman" w:cs="Times New Roman"/>
+                <w:b w:val="0"/>
+                <w:bCs w:val="0"/>
+                <w:i w:val="0"/>
+                <w:iCs w:val="0"/>
+                <w:sz w:val="24"/>
+                <w:szCs w:val="24"/>
+              </w:rPr>
+            </w:pPr>
+            <w:r>
+              <w:rPr>
+                <w:rFonts w:ascii="Times New Roman" w:hAnsi="Times New Roman" w:eastAsia="Times New Roman" w:cs="Times New Roman"/>
+                <w:b w:val="0"/>
+                <w:bCs w:val="0"/>
+                <w:i w:val="0"/>
+                <w:iCs w:val="0"/>
+                <w:sz w:val="24"/>
+                <w:szCs w:val="24"/>
+                <w:lang w:val="pt-PT"/>
+              </w:rPr>
+              <w:t>1/12</w:t>
+            </w:r>
+          </w:p>
+        </w:tc>
+        <w:tc>
+          <w:tcPr>
+            <w:tcW w:w="2985" w:type="dxa"/>
+            <w:tcMar>
+              <w:left w:w="105" w:type="dxa"/>
+              <w:right w:w="105" w:type="dxa"/>
+            </w:tcMar>
+            <w:vAlign w:val="top"/>
+          </w:tcPr>
+          <w:p>
+            <w:pPr>
+              <w:pStyle w:val="paragraph"/>
+              <w:spacing w:before="0" w:beforeAutospacing="off" w:after="0" w:afterAutospacing="off" w:line="240" w:lineRule="auto"/>
+              <w:jc w:val="center"/>
+              <w:rPr>
+                <w:rFonts w:ascii="Times New Roman" w:hAnsi="Times New Roman" w:eastAsia="Times New Roman" w:cs="Times New Roman"/>
+                <w:b w:val="0"/>
+                <w:bCs w:val="0"/>
+                <w:i w:val="0"/>
+                <w:iCs w:val="0"/>
+                <w:sz w:val="24"/>
+                <w:szCs w:val="24"/>
+              </w:rPr>
+            </w:pPr>
+            <w:r>
+              <w:rPr>
+                <w:rFonts w:ascii="Times New Roman" w:hAnsi="Times New Roman" w:eastAsia="Times New Roman" w:cs="Times New Roman"/>
+                <w:b w:val="0"/>
+                <w:bCs w:val="0"/>
+                <w:i w:val="0"/>
+                <w:iCs w:val="0"/>
+                <w:sz w:val="24"/>
+                <w:szCs w:val="24"/>
+                <w:lang w:val="pt-PT"/>
+              </w:rPr>
+              <w:t>1/02</w:t>
+            </w:r>
+          </w:p>
+        </w:tc>
+      </w:tr>
+      <w:tr>
+        <w:trPr>
+          <w:trHeight w:val="315"/>
+        </w:trPr>
+        <w:tc>
+          <w:tcPr>
+            <w:tcW w:w="2985" w:type="dxa"/>
+            <w:tcMar>
+              <w:left w:w="105" w:type="dxa"/>
+              <w:right w:w="105" w:type="dxa"/>
+            </w:tcMar>
+            <w:vAlign w:val="top"/>
+          </w:tcPr>
+          <w:p>
+            <w:pPr>
+              <w:pStyle w:val="paragraph"/>
+              <w:spacing w:before="0" w:beforeAutospacing="off" w:after="0" w:afterAutospacing="off" w:line="240" w:lineRule="auto"/>
+              <w:rPr>
+                <w:rFonts w:ascii="Times New Roman" w:hAnsi="Times New Roman" w:eastAsia="Times New Roman" w:cs="Times New Roman"/>
+                <w:b w:val="0"/>
+                <w:bCs w:val="0"/>
+                <w:i w:val="0"/>
+                <w:iCs w:val="0"/>
+                <w:sz w:val="24"/>
+                <w:szCs w:val="24"/>
+              </w:rPr>
+            </w:pPr>
+            <w:r>
+              <w:rPr>
+                <w:rFonts w:ascii="Times New Roman" w:hAnsi="Times New Roman" w:eastAsia="Times New Roman" w:cs="Times New Roman"/>
+                <w:b w:val="0"/>
+                <w:bCs w:val="0"/>
+                <w:i w:val="0"/>
+                <w:iCs w:val="0"/>
+                <w:sz w:val="24"/>
+                <w:szCs w:val="24"/>
+                <w:lang w:val="pt-PT"/>
+              </w:rPr>
+              <w:t>Layouts do Website</w:t>
+            </w:r>
+          </w:p>
+        </w:tc>
+        <w:tc>
+          <w:tcPr>
+            <w:tcW w:w="2985" w:type="dxa"/>
+            <w:tcMar>
+              <w:left w:w="105" w:type="dxa"/>
+              <w:right w:w="105" w:type="dxa"/>
+            </w:tcMar>
+            <w:vAlign w:val="top"/>
+          </w:tcPr>
+          <w:p>
+            <w:pPr>
+              <w:pStyle w:val="paragraph"/>
+              <w:spacing w:before="0" w:beforeAutospacing="off" w:after="0" w:afterAutospacing="off" w:line="240" w:lineRule="auto"/>
+              <w:jc w:val="center"/>
+              <w:rPr>
+                <w:rFonts w:ascii="Times New Roman" w:hAnsi="Times New Roman" w:eastAsia="Times New Roman" w:cs="Times New Roman"/>
+                <w:b w:val="0"/>
+                <w:bCs w:val="0"/>
+                <w:i w:val="0"/>
+                <w:iCs w:val="0"/>
+                <w:sz w:val="24"/>
+                <w:szCs w:val="24"/>
+              </w:rPr>
+            </w:pPr>
+            <w:r>
+              <w:rPr>
+                <w:rFonts w:ascii="Times New Roman" w:hAnsi="Times New Roman" w:eastAsia="Times New Roman" w:cs="Times New Roman"/>
+                <w:b w:val="0"/>
+                <w:bCs w:val="0"/>
+                <w:i w:val="0"/>
+                <w:iCs w:val="0"/>
+                <w:sz w:val="24"/>
+                <w:szCs w:val="24"/>
+                <w:lang w:val="pt-PT"/>
+              </w:rPr>
+              <w:t>1/12</w:t>
+            </w:r>
+          </w:p>
+        </w:tc>
+        <w:tc>
+          <w:tcPr>
+            <w:tcW w:w="2985" w:type="dxa"/>
+            <w:tcMar>
+              <w:left w:w="105" w:type="dxa"/>
+              <w:right w:w="105" w:type="dxa"/>
+            </w:tcMar>
+            <w:vAlign w:val="top"/>
+          </w:tcPr>
+          <w:p>
+            <w:pPr>
+              <w:pStyle w:val="paragraph"/>
+              <w:spacing w:before="0" w:beforeAutospacing="off" w:after="0" w:afterAutospacing="off" w:line="240" w:lineRule="auto"/>
+              <w:jc w:val="center"/>
+              <w:rPr>
+                <w:rFonts w:ascii="Times New Roman" w:hAnsi="Times New Roman" w:eastAsia="Times New Roman" w:cs="Times New Roman"/>
+                <w:b w:val="0"/>
+                <w:bCs w:val="0"/>
+                <w:i w:val="0"/>
+                <w:iCs w:val="0"/>
+                <w:sz w:val="24"/>
+                <w:szCs w:val="24"/>
+              </w:rPr>
+            </w:pPr>
+            <w:r>
+              <w:rPr>
+                <w:rFonts w:ascii="Times New Roman" w:hAnsi="Times New Roman" w:eastAsia="Times New Roman" w:cs="Times New Roman"/>
+                <w:b w:val="0"/>
+                <w:bCs w:val="0"/>
+                <w:i w:val="0"/>
+                <w:iCs w:val="0"/>
+                <w:sz w:val="24"/>
+                <w:szCs w:val="24"/>
+                <w:lang w:val="pt-PT"/>
+              </w:rPr>
+              <w:t>20/01</w:t>
+            </w:r>
+          </w:p>
+        </w:tc>
+      </w:tr>
+      <w:tr>
+        <w:trPr>
+          <w:trHeight w:val="315"/>
+        </w:trPr>
+        <w:tc>
+          <w:tcPr>
+            <w:tcW w:w="2985" w:type="dxa"/>
+            <w:tcMar>
+              <w:left w:w="105" w:type="dxa"/>
+              <w:right w:w="105" w:type="dxa"/>
+            </w:tcMar>
+            <w:vAlign w:val="top"/>
+          </w:tcPr>
+          <w:p>
+            <w:pPr>
+              <w:pStyle w:val="paragraph"/>
+              <w:spacing w:before="0" w:beforeAutospacing="off" w:after="0" w:afterAutospacing="off" w:line="240" w:lineRule="auto"/>
+              <w:rPr>
+                <w:rFonts w:ascii="Times New Roman" w:hAnsi="Times New Roman" w:eastAsia="Times New Roman" w:cs="Times New Roman"/>
+                <w:b w:val="0"/>
+                <w:bCs w:val="0"/>
+                <w:i w:val="0"/>
+                <w:iCs w:val="0"/>
+                <w:sz w:val="24"/>
+                <w:szCs w:val="24"/>
+              </w:rPr>
+            </w:pPr>
+            <w:r>
+              <w:rPr>
+                <w:rFonts w:ascii="Times New Roman" w:hAnsi="Times New Roman" w:eastAsia="Times New Roman" w:cs="Times New Roman"/>
+                <w:b w:val="0"/>
+                <w:bCs w:val="0"/>
+                <w:i w:val="0"/>
+                <w:iCs w:val="0"/>
+                <w:sz w:val="24"/>
+                <w:szCs w:val="24"/>
+                <w:lang w:val="pt-PT"/>
+              </w:rPr>
+              <w:t>Programar Website da Loja</w:t>
+            </w:r>
+          </w:p>
+        </w:tc>
+        <w:tc>
+          <w:tcPr>
+            <w:tcW w:w="2985" w:type="dxa"/>
+            <w:tcMar>
+              <w:left w:w="105" w:type="dxa"/>
+              <w:right w:w="105" w:type="dxa"/>
+            </w:tcMar>
+            <w:vAlign w:val="top"/>
+          </w:tcPr>
+          <w:p>
+            <w:pPr>
+              <w:pStyle w:val="paragraph"/>
+              <w:spacing w:before="0" w:beforeAutospacing="off" w:after="0" w:afterAutospacing="off" w:line="240" w:lineRule="auto"/>
+              <w:jc w:val="center"/>
+              <w:rPr>
+                <w:rFonts w:ascii="Times New Roman" w:hAnsi="Times New Roman" w:eastAsia="Times New Roman" w:cs="Times New Roman"/>
+                <w:b w:val="0"/>
+                <w:bCs w:val="0"/>
+                <w:i w:val="0"/>
+                <w:iCs w:val="0"/>
+                <w:sz w:val="24"/>
+                <w:szCs w:val="24"/>
+              </w:rPr>
+            </w:pPr>
+            <w:r>
+              <w:rPr>
+                <w:rFonts w:ascii="Times New Roman" w:hAnsi="Times New Roman" w:eastAsia="Times New Roman" w:cs="Times New Roman"/>
+                <w:b w:val="0"/>
+                <w:bCs w:val="0"/>
+                <w:i w:val="0"/>
+                <w:iCs w:val="0"/>
+                <w:sz w:val="24"/>
+                <w:szCs w:val="24"/>
+                <w:lang w:val="pt-PT"/>
+              </w:rPr>
+              <w:t>1/01</w:t>
+            </w:r>
+          </w:p>
+        </w:tc>
+        <w:tc>
+          <w:tcPr>
+            <w:tcW w:w="2985" w:type="dxa"/>
+            <w:tcMar>
+              <w:left w:w="105" w:type="dxa"/>
+              <w:right w:w="105" w:type="dxa"/>
+            </w:tcMar>
+            <w:vAlign w:val="top"/>
+          </w:tcPr>
+          <w:p>
+            <w:pPr>
+              <w:pStyle w:val="paragraph"/>
+              <w:spacing w:before="0" w:beforeAutospacing="off" w:after="0" w:afterAutospacing="off" w:line="240" w:lineRule="auto"/>
+              <w:jc w:val="center"/>
+              <w:rPr>
+                <w:rFonts w:ascii="Times New Roman" w:hAnsi="Times New Roman" w:eastAsia="Times New Roman" w:cs="Times New Roman"/>
+                <w:b w:val="0"/>
+                <w:bCs w:val="0"/>
+                <w:i w:val="0"/>
+                <w:iCs w:val="0"/>
+                <w:sz w:val="24"/>
+                <w:szCs w:val="24"/>
+              </w:rPr>
+            </w:pPr>
+            <w:r>
+              <w:rPr>
+                <w:rFonts w:ascii="Times New Roman" w:hAnsi="Times New Roman" w:eastAsia="Times New Roman" w:cs="Times New Roman"/>
+                <w:b w:val="0"/>
+                <w:bCs w:val="0"/>
+                <w:i w:val="0"/>
+                <w:iCs w:val="0"/>
+                <w:sz w:val="24"/>
+                <w:szCs w:val="24"/>
+                <w:lang w:val="pt-PT"/>
+              </w:rPr>
+              <w:t>1/04</w:t>
+            </w:r>
+          </w:p>
+        </w:tc>
+      </w:tr>
+      <w:tr>
+        <w:trPr>
+          <w:trHeight w:val="315"/>
+        </w:trPr>
+        <w:tc>
+          <w:tcPr>
+            <w:tcW w:w="2985" w:type="dxa"/>
+            <w:tcMar>
+              <w:left w:w="105" w:type="dxa"/>
+              <w:right w:w="105" w:type="dxa"/>
+            </w:tcMar>
+            <w:vAlign w:val="top"/>
+          </w:tcPr>
+          <w:p>
+            <w:pPr>
+              <w:pStyle w:val="paragraph"/>
+              <w:spacing w:before="0" w:beforeAutospacing="off" w:after="0" w:afterAutospacing="off" w:line="240" w:lineRule="auto"/>
+              <w:rPr>
+                <w:rFonts w:ascii="Times New Roman" w:hAnsi="Times New Roman" w:eastAsia="Times New Roman" w:cs="Times New Roman"/>
+                <w:b w:val="0"/>
+                <w:bCs w:val="0"/>
+                <w:i w:val="0"/>
+                <w:iCs w:val="0"/>
+                <w:sz w:val="24"/>
+                <w:szCs w:val="24"/>
+              </w:rPr>
+            </w:pPr>
+            <w:r>
+              <w:rPr>
+                <w:rFonts w:ascii="Times New Roman" w:hAnsi="Times New Roman" w:eastAsia="Times New Roman" w:cs="Times New Roman"/>
+                <w:b w:val="0"/>
+                <w:bCs w:val="0"/>
+                <w:i w:val="0"/>
+                <w:iCs w:val="0"/>
+                <w:sz w:val="24"/>
+                <w:szCs w:val="24"/>
+                <w:lang w:val="pt-PT"/>
+              </w:rPr>
+              <w:t>Programar o Website do fórum</w:t>
+            </w:r>
+          </w:p>
+        </w:tc>
+        <w:tc>
+          <w:tcPr>
+            <w:tcW w:w="2985" w:type="dxa"/>
+            <w:tcMar>
+              <w:left w:w="105" w:type="dxa"/>
+              <w:right w:w="105" w:type="dxa"/>
+            </w:tcMar>
+            <w:vAlign w:val="top"/>
+          </w:tcPr>
+          <w:p>
+            <w:pPr>
+              <w:pStyle w:val="paragraph"/>
+              <w:spacing w:before="0" w:beforeAutospacing="off" w:after="0" w:afterAutospacing="off" w:line="240" w:lineRule="auto"/>
+              <w:jc w:val="center"/>
+              <w:rPr>
+                <w:rFonts w:ascii="Times New Roman" w:hAnsi="Times New Roman" w:eastAsia="Times New Roman" w:cs="Times New Roman"/>
+                <w:b w:val="0"/>
+                <w:bCs w:val="0"/>
+                <w:i w:val="0"/>
+                <w:iCs w:val="0"/>
+                <w:sz w:val="24"/>
+                <w:szCs w:val="24"/>
+              </w:rPr>
+            </w:pPr>
+            <w:r>
+              <w:rPr>
+                <w:rFonts w:ascii="Times New Roman" w:hAnsi="Times New Roman" w:eastAsia="Times New Roman" w:cs="Times New Roman"/>
+                <w:b w:val="0"/>
+                <w:bCs w:val="0"/>
+                <w:i w:val="0"/>
+                <w:iCs w:val="0"/>
+                <w:sz w:val="24"/>
+                <w:szCs w:val="24"/>
+                <w:lang w:val="pt-PT"/>
+              </w:rPr>
+              <w:t>1/02</w:t>
+            </w:r>
+          </w:p>
+        </w:tc>
+        <w:tc>
+          <w:tcPr>
+            <w:tcW w:w="2985" w:type="dxa"/>
+            <w:tcMar>
+              <w:left w:w="105" w:type="dxa"/>
+              <w:right w:w="105" w:type="dxa"/>
+            </w:tcMar>
+            <w:vAlign w:val="top"/>
+          </w:tcPr>
+          <w:p>
+            <w:pPr>
+              <w:pStyle w:val="paragraph"/>
+              <w:spacing w:before="0" w:beforeAutospacing="off" w:after="0" w:afterAutospacing="off" w:line="240" w:lineRule="auto"/>
+              <w:jc w:val="center"/>
+              <w:rPr>
+                <w:rFonts w:ascii="Times New Roman" w:hAnsi="Times New Roman" w:eastAsia="Times New Roman" w:cs="Times New Roman"/>
+                <w:b w:val="0"/>
+                <w:bCs w:val="0"/>
+                <w:i w:val="0"/>
+                <w:iCs w:val="0"/>
+                <w:sz w:val="24"/>
+                <w:szCs w:val="24"/>
+              </w:rPr>
+            </w:pPr>
+            <w:r>
+              <w:rPr>
+                <w:rFonts w:ascii="Times New Roman" w:hAnsi="Times New Roman" w:eastAsia="Times New Roman" w:cs="Times New Roman"/>
+                <w:b w:val="0"/>
+                <w:bCs w:val="0"/>
+                <w:i w:val="0"/>
+                <w:iCs w:val="0"/>
+                <w:sz w:val="24"/>
+                <w:szCs w:val="24"/>
+                <w:lang w:val="pt-PT"/>
+              </w:rPr>
+              <w:t>10/05</w:t>
+            </w:r>
+          </w:p>
+        </w:tc>
+      </w:tr>
+      <w:tr>
+        <w:trPr>
+          <w:trHeight w:val="315"/>
+        </w:trPr>
+        <w:tc>
+          <w:tcPr>
+            <w:tcW w:w="2985" w:type="dxa"/>
+            <w:tcMar>
+              <w:left w:w="105" w:type="dxa"/>
+              <w:right w:w="105" w:type="dxa"/>
+            </w:tcMar>
+            <w:vAlign w:val="top"/>
+          </w:tcPr>
+          <w:p>
+            <w:pPr>
+              <w:pStyle w:val="paragraph"/>
+              <w:spacing w:before="0" w:beforeAutospacing="off" w:after="0" w:afterAutospacing="off" w:line="240" w:lineRule="auto"/>
+              <w:rPr>
+                <w:rFonts w:ascii="Times New Roman" w:hAnsi="Times New Roman" w:eastAsia="Times New Roman" w:cs="Times New Roman"/>
+                <w:b w:val="0"/>
+                <w:bCs w:val="0"/>
+                <w:i w:val="0"/>
+                <w:iCs w:val="0"/>
+                <w:sz w:val="24"/>
+                <w:szCs w:val="24"/>
+              </w:rPr>
+            </w:pPr>
+            <w:r>
+              <w:rPr>
+                <w:rFonts w:ascii="Times New Roman" w:hAnsi="Times New Roman" w:eastAsia="Times New Roman" w:cs="Times New Roman"/>
+                <w:b w:val="0"/>
+                <w:bCs w:val="0"/>
+                <w:i w:val="0"/>
+                <w:iCs w:val="0"/>
+                <w:sz w:val="24"/>
+                <w:szCs w:val="24"/>
+                <w:lang w:val="pt-PT"/>
+              </w:rPr>
+              <w:t>Preparar a apresentação intermediaria</w:t>
+            </w:r>
+          </w:p>
+        </w:tc>
+        <w:tc>
+          <w:tcPr>
+            <w:tcW w:w="2985" w:type="dxa"/>
+            <w:tcMar>
+              <w:left w:w="105" w:type="dxa"/>
+              <w:right w:w="105" w:type="dxa"/>
+            </w:tcMar>
+            <w:vAlign w:val="top"/>
+          </w:tcPr>
+          <w:p>
+            <w:pPr>
+              <w:pStyle w:val="paragraph"/>
+              <w:spacing w:before="0" w:beforeAutospacing="off" w:after="0" w:afterAutospacing="off" w:line="240" w:lineRule="auto"/>
+              <w:jc w:val="center"/>
+              <w:rPr>
+                <w:rFonts w:ascii="Times New Roman" w:hAnsi="Times New Roman" w:eastAsia="Times New Roman" w:cs="Times New Roman"/>
+                <w:b w:val="0"/>
+                <w:bCs w:val="0"/>
+                <w:i w:val="0"/>
+                <w:iCs w:val="0"/>
+                <w:sz w:val="24"/>
+                <w:szCs w:val="24"/>
+              </w:rPr>
+            </w:pPr>
+            <w:r>
+              <w:rPr>
+                <w:rFonts w:ascii="Times New Roman" w:hAnsi="Times New Roman" w:eastAsia="Times New Roman" w:cs="Times New Roman"/>
+                <w:b w:val="0"/>
+                <w:bCs w:val="0"/>
+                <w:i w:val="0"/>
+                <w:iCs w:val="0"/>
+                <w:sz w:val="24"/>
+                <w:szCs w:val="24"/>
+                <w:lang w:val="pt-PT"/>
+              </w:rPr>
+              <w:t>1/01</w:t>
+            </w:r>
+          </w:p>
+        </w:tc>
+        <w:tc>
+          <w:tcPr>
+            <w:tcW w:w="2985" w:type="dxa"/>
+            <w:tcMar>
+              <w:left w:w="105" w:type="dxa"/>
+              <w:right w:w="105" w:type="dxa"/>
+            </w:tcMar>
+            <w:vAlign w:val="top"/>
+          </w:tcPr>
+          <w:p>
+            <w:pPr>
+              <w:pStyle w:val="paragraph"/>
+              <w:spacing w:before="0" w:beforeAutospacing="off" w:after="0" w:afterAutospacing="off" w:line="240" w:lineRule="auto"/>
+              <w:jc w:val="center"/>
+              <w:rPr>
+                <w:rFonts w:ascii="Times New Roman" w:hAnsi="Times New Roman" w:eastAsia="Times New Roman" w:cs="Times New Roman"/>
+                <w:b w:val="0"/>
+                <w:bCs w:val="0"/>
+                <w:i w:val="0"/>
+                <w:iCs w:val="0"/>
+                <w:sz w:val="24"/>
+                <w:szCs w:val="24"/>
+              </w:rPr>
+            </w:pPr>
+            <w:r>
+              <w:rPr>
+                <w:rFonts w:ascii="Times New Roman" w:hAnsi="Times New Roman" w:eastAsia="Times New Roman" w:cs="Times New Roman"/>
+                <w:b w:val="0"/>
+                <w:bCs w:val="0"/>
+                <w:i w:val="0"/>
+                <w:iCs w:val="0"/>
+                <w:sz w:val="24"/>
+                <w:szCs w:val="24"/>
+                <w:lang w:val="pt-PT"/>
+              </w:rPr>
+              <w:t>5/03</w:t>
+            </w:r>
+          </w:p>
+        </w:tc>
+      </w:tr>
+      <w:tr>
+        <w:trPr>
+          <w:trHeight w:val="315"/>
+        </w:trPr>
+        <w:tc>
+          <w:tcPr>
+            <w:tcW w:w="2985" w:type="dxa"/>
+            <w:tcMar>
+              <w:left w:w="105" w:type="dxa"/>
+              <w:right w:w="105" w:type="dxa"/>
+            </w:tcMar>
+            <w:vAlign w:val="top"/>
+          </w:tcPr>
+          <w:p>
+            <w:pPr>
+              <w:pStyle w:val="paragraph"/>
+              <w:spacing w:before="0" w:beforeAutospacing="off" w:after="0" w:afterAutospacing="off" w:line="240" w:lineRule="auto"/>
+              <w:rPr>
+                <w:rFonts w:ascii="Times New Roman" w:hAnsi="Times New Roman" w:eastAsia="Times New Roman" w:cs="Times New Roman"/>
+                <w:b w:val="0"/>
+                <w:bCs w:val="0"/>
+                <w:i w:val="0"/>
+                <w:iCs w:val="0"/>
+                <w:sz w:val="24"/>
+                <w:szCs w:val="24"/>
+              </w:rPr>
+            </w:pPr>
+            <w:r>
+              <w:rPr>
+                <w:rFonts w:ascii="Times New Roman" w:hAnsi="Times New Roman" w:eastAsia="Times New Roman" w:cs="Times New Roman"/>
+                <w:b w:val="0"/>
+                <w:bCs w:val="0"/>
+                <w:i w:val="0"/>
+                <w:iCs w:val="0"/>
+                <w:sz w:val="24"/>
+                <w:szCs w:val="24"/>
+                <w:lang w:val="pt-PT"/>
+              </w:rPr>
+              <w:t>Programar a App</w:t>
+            </w:r>
+          </w:p>
+        </w:tc>
+        <w:tc>
+          <w:tcPr>
+            <w:tcW w:w="2985" w:type="dxa"/>
+            <w:tcMar>
+              <w:left w:w="105" w:type="dxa"/>
+              <w:right w:w="105" w:type="dxa"/>
+            </w:tcMar>
+            <w:vAlign w:val="top"/>
+          </w:tcPr>
+          <w:p>
+            <w:pPr>
+              <w:pStyle w:val="paragraph"/>
+              <w:spacing w:before="0" w:beforeAutospacing="off" w:after="0" w:afterAutospacing="off" w:line="240" w:lineRule="auto"/>
+              <w:jc w:val="center"/>
+              <w:rPr>
+                <w:rFonts w:ascii="Times New Roman" w:hAnsi="Times New Roman" w:eastAsia="Times New Roman" w:cs="Times New Roman"/>
+                <w:b w:val="0"/>
+                <w:bCs w:val="0"/>
+                <w:i w:val="0"/>
+                <w:iCs w:val="0"/>
+                <w:sz w:val="24"/>
+                <w:szCs w:val="24"/>
+              </w:rPr>
+            </w:pPr>
+            <w:r>
+              <w:rPr>
+                <w:rFonts w:ascii="Times New Roman" w:hAnsi="Times New Roman" w:eastAsia="Times New Roman" w:cs="Times New Roman"/>
+                <w:b w:val="0"/>
+                <w:bCs w:val="0"/>
+                <w:i w:val="0"/>
+                <w:iCs w:val="0"/>
+                <w:sz w:val="24"/>
+                <w:szCs w:val="24"/>
+                <w:lang w:val="pt-PT"/>
+              </w:rPr>
+              <w:t>27/11</w:t>
+            </w:r>
+          </w:p>
+        </w:tc>
+        <w:tc>
+          <w:tcPr>
+            <w:tcW w:w="2985" w:type="dxa"/>
+            <w:tcMar>
+              <w:left w:w="105" w:type="dxa"/>
+              <w:right w:w="105" w:type="dxa"/>
+            </w:tcMar>
+            <w:vAlign w:val="top"/>
+          </w:tcPr>
+          <w:p>
+            <w:pPr>
+              <w:pStyle w:val="paragraph"/>
+              <w:spacing w:before="0" w:beforeAutospacing="off" w:after="0" w:afterAutospacing="off" w:line="240" w:lineRule="auto"/>
+              <w:jc w:val="center"/>
+              <w:rPr>
+                <w:rFonts w:ascii="Times New Roman" w:hAnsi="Times New Roman" w:eastAsia="Times New Roman" w:cs="Times New Roman"/>
+                <w:b w:val="0"/>
+                <w:bCs w:val="0"/>
+                <w:i w:val="0"/>
+                <w:iCs w:val="0"/>
+                <w:sz w:val="24"/>
+                <w:szCs w:val="24"/>
+              </w:rPr>
+            </w:pPr>
+            <w:r>
+              <w:rPr>
+                <w:rFonts w:ascii="Times New Roman" w:hAnsi="Times New Roman" w:eastAsia="Times New Roman" w:cs="Times New Roman"/>
+                <w:b w:val="0"/>
+                <w:bCs w:val="0"/>
+                <w:i w:val="0"/>
+                <w:iCs w:val="0"/>
+                <w:sz w:val="24"/>
+                <w:szCs w:val="24"/>
+                <w:lang w:val="pt-PT"/>
+              </w:rPr>
+              <w:t>1/04</w:t>
+            </w:r>
+          </w:p>
+        </w:tc>
+      </w:tr>
+      <w:tr>
+        <w:trPr>
+          <w:trHeight w:val="315"/>
+        </w:trPr>
+        <w:tc>
+          <w:tcPr>
+            <w:tcW w:w="2985" w:type="dxa"/>
+            <w:tcMar>
+              <w:left w:w="105" w:type="dxa"/>
+              <w:right w:w="105" w:type="dxa"/>
+            </w:tcMar>
+            <w:vAlign w:val="top"/>
+          </w:tcPr>
+          <w:p>
+            <w:pPr>
+              <w:pStyle w:val="paragraph"/>
+              <w:spacing w:before="0" w:beforeAutospacing="off" w:after="0" w:afterAutospacing="off" w:line="240" w:lineRule="auto"/>
+              <w:rPr>
+                <w:rFonts w:ascii="Times New Roman" w:hAnsi="Times New Roman" w:eastAsia="Times New Roman" w:cs="Times New Roman"/>
+                <w:b w:val="0"/>
+                <w:bCs w:val="0"/>
+                <w:i w:val="0"/>
+                <w:iCs w:val="0"/>
+                <w:sz w:val="24"/>
+                <w:szCs w:val="24"/>
+              </w:rPr>
+            </w:pPr>
+            <w:r>
+              <w:rPr>
+                <w:rFonts w:ascii="Times New Roman" w:hAnsi="Times New Roman" w:eastAsia="Times New Roman" w:cs="Times New Roman"/>
+                <w:b w:val="0"/>
+                <w:bCs w:val="0"/>
+                <w:i w:val="0"/>
+                <w:iCs w:val="0"/>
+                <w:sz w:val="24"/>
+                <w:szCs w:val="24"/>
+                <w:lang w:val="pt-PT"/>
+              </w:rPr>
+              <w:t>Preparar a apresentação final</w:t>
+            </w:r>
+          </w:p>
+        </w:tc>
+        <w:tc>
+          <w:tcPr>
+            <w:tcW w:w="2985" w:type="dxa"/>
+            <w:tcMar>
+              <w:left w:w="105" w:type="dxa"/>
+              <w:right w:w="105" w:type="dxa"/>
+            </w:tcMar>
+            <w:vAlign w:val="top"/>
+          </w:tcPr>
+          <w:p>
+            <w:pPr>
+              <w:pStyle w:val="paragraph"/>
+              <w:spacing w:before="0" w:beforeAutospacing="off" w:after="0" w:afterAutospacing="off" w:line="240" w:lineRule="auto"/>
+              <w:jc w:val="center"/>
+              <w:rPr>
+                <w:rFonts w:ascii="Times New Roman" w:hAnsi="Times New Roman" w:eastAsia="Times New Roman" w:cs="Times New Roman"/>
+                <w:b w:val="0"/>
+                <w:bCs w:val="0"/>
+                <w:i w:val="0"/>
+                <w:iCs w:val="0"/>
+                <w:sz w:val="24"/>
+                <w:szCs w:val="24"/>
+              </w:rPr>
+            </w:pPr>
+            <w:r>
+              <w:rPr>
+                <w:rFonts w:ascii="Times New Roman" w:hAnsi="Times New Roman" w:eastAsia="Times New Roman" w:cs="Times New Roman"/>
+                <w:b w:val="0"/>
+                <w:bCs w:val="0"/>
+                <w:i w:val="0"/>
+                <w:iCs w:val="0"/>
+                <w:sz w:val="24"/>
+                <w:szCs w:val="24"/>
+                <w:lang w:val="pt-PT"/>
+              </w:rPr>
+              <w:t>12/03</w:t>
+            </w:r>
+          </w:p>
+        </w:tc>
+        <w:tc>
+          <w:tcPr>
+            <w:tcW w:w="2985" w:type="dxa"/>
+            <w:tcMar>
+              <w:left w:w="105" w:type="dxa"/>
+              <w:right w:w="105" w:type="dxa"/>
+            </w:tcMar>
+            <w:vAlign w:val="top"/>
+          </w:tcPr>
+          <w:p>
+            <w:pPr>
+              <w:pStyle w:val="paragraph"/>
+              <w:spacing w:before="0" w:beforeAutospacing="off" w:after="0" w:afterAutospacing="off" w:line="240" w:lineRule="auto"/>
+              <w:jc w:val="center"/>
+              <w:rPr>
+                <w:rFonts w:ascii="Times New Roman" w:hAnsi="Times New Roman" w:eastAsia="Times New Roman" w:cs="Times New Roman"/>
+                <w:b w:val="0"/>
+                <w:bCs w:val="0"/>
+                <w:i w:val="0"/>
+                <w:iCs w:val="0"/>
+                <w:sz w:val="24"/>
+                <w:szCs w:val="24"/>
+              </w:rPr>
+            </w:pPr>
+            <w:r>
+              <w:rPr>
+                <w:rFonts w:ascii="Times New Roman" w:hAnsi="Times New Roman" w:eastAsia="Times New Roman" w:cs="Times New Roman"/>
+                <w:b w:val="0"/>
+                <w:bCs w:val="0"/>
+                <w:i w:val="0"/>
+                <w:iCs w:val="0"/>
+                <w:sz w:val="24"/>
+                <w:szCs w:val="24"/>
+                <w:lang w:val="pt-PT"/>
+              </w:rPr>
+              <w:t>1/06</w:t>
+            </w:r>
+          </w:p>
+        </w:tc>
+      </w:tr>
+      <w:tr>
+        <w:trPr>
+          <w:trHeight w:val="315"/>
+        </w:trPr>
+        <w:tc>
+          <w:tcPr>
+            <w:tcW w:w="2985" w:type="dxa"/>
+            <w:tcMar>
+              <w:left w:w="105" w:type="dxa"/>
+              <w:right w:w="105" w:type="dxa"/>
+            </w:tcMar>
+            <w:vAlign w:val="top"/>
+          </w:tcPr>
+          <w:p>
+            <w:pPr>
+              <w:pStyle w:val="paragraph"/>
+              <w:spacing w:before="0" w:beforeAutospacing="off" w:after="0" w:afterAutospacing="off" w:line="240" w:lineRule="auto"/>
+              <w:rPr>
+                <w:rFonts w:ascii="Times New Roman" w:hAnsi="Times New Roman" w:eastAsia="Times New Roman" w:cs="Times New Roman"/>
+                <w:b w:val="0"/>
+                <w:bCs w:val="0"/>
+                <w:i w:val="0"/>
+                <w:iCs w:val="0"/>
+                <w:sz w:val="24"/>
+                <w:szCs w:val="24"/>
+              </w:rPr>
+            </w:pPr>
+            <w:r>
+              <w:rPr>
+                <w:rFonts w:ascii="Times New Roman" w:hAnsi="Times New Roman" w:eastAsia="Times New Roman" w:cs="Times New Roman"/>
+                <w:b w:val="0"/>
+                <w:bCs w:val="0"/>
+                <w:i w:val="0"/>
+                <w:iCs w:val="0"/>
+                <w:sz w:val="24"/>
+                <w:szCs w:val="24"/>
+                <w:lang w:val="pt-PT"/>
+              </w:rPr>
+              <w:t>Realizar o relatório de trabalho</w:t>
+            </w:r>
+          </w:p>
+        </w:tc>
+        <w:tc>
+          <w:tcPr>
+            <w:tcW w:w="2985" w:type="dxa"/>
+            <w:tcMar>
+              <w:left w:w="105" w:type="dxa"/>
+              <w:right w:w="105" w:type="dxa"/>
+            </w:tcMar>
+            <w:vAlign w:val="top"/>
+          </w:tcPr>
+          <w:p>
+            <w:pPr>
+              <w:pStyle w:val="paragraph"/>
+              <w:spacing w:before="0" w:beforeAutospacing="off" w:after="0" w:afterAutospacing="off" w:line="240" w:lineRule="auto"/>
+              <w:jc w:val="center"/>
+              <w:rPr>
+                <w:rFonts w:ascii="Times New Roman" w:hAnsi="Times New Roman" w:eastAsia="Times New Roman" w:cs="Times New Roman"/>
+                <w:b w:val="0"/>
+                <w:bCs w:val="0"/>
+                <w:i w:val="0"/>
+                <w:iCs w:val="0"/>
+                <w:sz w:val="24"/>
+                <w:szCs w:val="24"/>
+              </w:rPr>
+            </w:pPr>
+            <w:r>
+              <w:rPr>
+                <w:rFonts w:ascii="Times New Roman" w:hAnsi="Times New Roman" w:eastAsia="Times New Roman" w:cs="Times New Roman"/>
+                <w:b w:val="0"/>
+                <w:bCs w:val="0"/>
+                <w:i w:val="0"/>
+                <w:iCs w:val="0"/>
+                <w:sz w:val="24"/>
+                <w:szCs w:val="24"/>
+                <w:lang w:val="pt-PT"/>
+              </w:rPr>
+              <w:t>1/02</w:t>
+            </w:r>
+          </w:p>
+        </w:tc>
+        <w:tc>
+          <w:tcPr>
+            <w:tcW w:w="2985" w:type="dxa"/>
+            <w:tcMar>
+              <w:left w:w="105" w:type="dxa"/>
+              <w:right w:w="105" w:type="dxa"/>
+            </w:tcMar>
+            <w:vAlign w:val="top"/>
+          </w:tcPr>
+          <w:p>
+            <w:pPr>
+              <w:pStyle w:val="paragraph"/>
+              <w:spacing w:before="0" w:beforeAutospacing="off" w:after="0" w:afterAutospacing="off" w:line="240" w:lineRule="auto"/>
+              <w:jc w:val="center"/>
+              <w:rPr>
+                <w:rFonts w:ascii="Times New Roman" w:hAnsi="Times New Roman" w:eastAsia="Times New Roman" w:cs="Times New Roman"/>
+                <w:b w:val="0"/>
+                <w:bCs w:val="0"/>
+                <w:i w:val="0"/>
+                <w:iCs w:val="0"/>
+                <w:sz w:val="24"/>
+                <w:szCs w:val="24"/>
+              </w:rPr>
+            </w:pPr>
+            <w:r>
+              <w:rPr>
+                <w:rFonts w:ascii="Times New Roman" w:hAnsi="Times New Roman" w:eastAsia="Times New Roman" w:cs="Times New Roman"/>
+                <w:b w:val="0"/>
+                <w:bCs w:val="0"/>
+                <w:i w:val="0"/>
+                <w:iCs w:val="0"/>
+                <w:sz w:val="24"/>
+                <w:szCs w:val="24"/>
+                <w:lang w:val="pt-PT"/>
+              </w:rPr>
+              <w:t>10/05</w:t>
+            </w:r>
+          </w:p>
+        </w:tc>
+      </w:tr>
+      <w:tr>
+        <w:trPr>
+          <w:trHeight w:val="315"/>
+        </w:trPr>
+        <w:tc>
+          <w:tcPr>
+            <w:tcW w:w="2985" w:type="dxa"/>
+            <w:tcMar>
+              <w:left w:w="105" w:type="dxa"/>
+              <w:right w:w="105" w:type="dxa"/>
+            </w:tcMar>
+            <w:vAlign w:val="top"/>
+          </w:tcPr>
+          <w:p>
+            <w:pPr>
+              <w:pStyle w:val="paragraph"/>
+              <w:spacing w:before="0" w:beforeAutospacing="off" w:after="0" w:afterAutospacing="off" w:line="240" w:lineRule="auto"/>
+              <w:rPr>
+                <w:rFonts w:ascii="Times New Roman" w:hAnsi="Times New Roman" w:eastAsia="Times New Roman" w:cs="Times New Roman"/>
+                <w:b w:val="0"/>
+                <w:bCs w:val="0"/>
+                <w:i w:val="0"/>
+                <w:iCs w:val="0"/>
+                <w:sz w:val="24"/>
+                <w:szCs w:val="24"/>
+              </w:rPr>
+            </w:pPr>
+            <w:r>
+              <w:rPr>
+                <w:rFonts w:ascii="Times New Roman" w:hAnsi="Times New Roman" w:eastAsia="Times New Roman" w:cs="Times New Roman"/>
+                <w:b w:val="0"/>
+                <w:bCs w:val="0"/>
+                <w:i w:val="0"/>
+                <w:iCs w:val="0"/>
+                <w:sz w:val="24"/>
+                <w:szCs w:val="24"/>
+                <w:lang w:val="pt-PT"/>
+              </w:rPr>
+              <w:t>Desenvolvimento dos produtos piloto</w:t>
+            </w:r>
+          </w:p>
+        </w:tc>
+        <w:tc>
+          <w:tcPr>
+            <w:tcW w:w="2985" w:type="dxa"/>
+            <w:tcMar>
+              <w:left w:w="105" w:type="dxa"/>
+              <w:right w:w="105" w:type="dxa"/>
+            </w:tcMar>
+            <w:vAlign w:val="top"/>
+          </w:tcPr>
+          <w:p>
+            <w:pPr>
+              <w:pStyle w:val="paragraph"/>
+              <w:spacing w:before="0" w:beforeAutospacing="off" w:after="0" w:afterAutospacing="off" w:line="240" w:lineRule="auto"/>
+              <w:jc w:val="center"/>
+              <w:rPr>
+                <w:rFonts w:ascii="Times New Roman" w:hAnsi="Times New Roman" w:eastAsia="Times New Roman" w:cs="Times New Roman"/>
+                <w:b w:val="0"/>
+                <w:bCs w:val="0"/>
+                <w:i w:val="0"/>
+                <w:iCs w:val="0"/>
+                <w:sz w:val="24"/>
+                <w:szCs w:val="24"/>
+              </w:rPr>
+            </w:pPr>
+            <w:r>
+              <w:rPr>
+                <w:rFonts w:ascii="Times New Roman" w:hAnsi="Times New Roman" w:eastAsia="Times New Roman" w:cs="Times New Roman"/>
+                <w:b w:val="0"/>
+                <w:bCs w:val="0"/>
+                <w:i w:val="0"/>
+                <w:iCs w:val="0"/>
+                <w:sz w:val="24"/>
+                <w:szCs w:val="24"/>
+                <w:lang w:val="pt-PT"/>
+              </w:rPr>
+              <w:t>1/02</w:t>
+            </w:r>
+          </w:p>
+        </w:tc>
+        <w:tc>
+          <w:tcPr>
+            <w:tcW w:w="2985" w:type="dxa"/>
+            <w:tcMar>
+              <w:left w:w="105" w:type="dxa"/>
+              <w:right w:w="105" w:type="dxa"/>
+            </w:tcMar>
+            <w:vAlign w:val="top"/>
+          </w:tcPr>
+          <w:p>
+            <w:pPr>
+              <w:pStyle w:val="paragraph"/>
+              <w:spacing w:before="0" w:beforeAutospacing="off" w:after="0" w:afterAutospacing="off" w:line="240" w:lineRule="auto"/>
+              <w:jc w:val="center"/>
+              <w:rPr>
+                <w:rFonts w:ascii="Times New Roman" w:hAnsi="Times New Roman" w:eastAsia="Times New Roman" w:cs="Times New Roman"/>
+                <w:b w:val="0"/>
+                <w:bCs w:val="0"/>
+                <w:i w:val="0"/>
+                <w:iCs w:val="0"/>
+                <w:sz w:val="24"/>
+                <w:szCs w:val="24"/>
+              </w:rPr>
+            </w:pPr>
+            <w:r>
+              <w:rPr>
+                <w:rFonts w:ascii="Times New Roman" w:hAnsi="Times New Roman" w:eastAsia="Times New Roman" w:cs="Times New Roman"/>
+                <w:b w:val="0"/>
+                <w:bCs w:val="0"/>
+                <w:i w:val="0"/>
+                <w:iCs w:val="0"/>
+                <w:sz w:val="24"/>
+                <w:szCs w:val="24"/>
+                <w:lang w:val="pt-PT"/>
+              </w:rPr>
+              <w:t>15/05</w:t>
+            </w:r>
+          </w:p>
+        </w:tc>
+      </w:tr>
+    </w:tbl>
     <w:p>
       <w:pPr>
         <w:spacing w:after="0"/>
         <w:ind w:firstLine="0"/>
+      </w:pPr>
+    </w:p>
+    <w:p>
+      <w:pPr>
+        <w:spacing w:after="0"/>
+        <w:ind w:firstLine="0"/>
         <w:rPr>
           <w:b/>
+          <w:lang w:val="pt-PT"/>
+        </w:rPr>
+      </w:pPr>
+    </w:p>
+    <w:p>
+      <w:pPr>
+        <w:pStyle w:val="Normal"/>
+        <w:spacing w:after="0"/>
+        <w:ind w:firstLine="0"/>
+        <w:rPr>
+          <w:b w:val="1"/>
+          <w:bCs w:val="1"/>
           <w:lang w:val="pt-PT"/>
         </w:rPr>
       </w:pPr>
@@ -911,7 +3979,21 @@
                 <w:rFonts w:eastAsia="Times New Roman"/>
                 <w:lang w:val="pt-PT" w:eastAsia="en-GB"/>
               </w:rPr>
-              <w:t>Loures, de novembro de 202</w:t>
+              <w:t xml:space="preserve">Loures, </w:t>
+            </w:r>
+            <w:r>
+              <w:rPr>
+                <w:rFonts w:eastAsia="Times New Roman"/>
+                <w:lang w:val="pt-PT" w:eastAsia="en-GB"/>
+              </w:rPr>
+              <w:t xml:space="preserve">22 </w:t>
+            </w:r>
+            <w:r>
+              <w:rPr>
+                <w:rFonts w:eastAsia="Times New Roman"/>
+                <w:lang w:val="pt-PT" w:eastAsia="en-GB"/>
+              </w:rPr>
+              <w:t>de novembro de 202</w:t>
             </w:r>
             <w:r>
               <w:rPr>
@@ -970,16 +4052,13 @@
               <w:jc w:val="center"/>
               <w:textAlignment w:val="baseline"/>
               <w:rPr>
-                <w:rFonts w:ascii="Segoe UI" w:hAnsi="Segoe UI" w:eastAsia="Times New Roman" w:cs="Segoe UI"/>
-                <w:sz w:val="18"/>
-                <w:szCs w:val="18"/>
-                <w:lang w:val="en-PT" w:eastAsia="en-GB"/>
+                <w:rFonts w:eastAsia="Times New Roman"/>
+                <w:lang w:val="en-US" w:eastAsia="en-GB"/>
               </w:rPr>
             </w:pPr>
             <w:r>
               <w:rPr>
                 <w:rFonts w:eastAsia="Times New Roman"/>
-                <w:szCs w:val="24"/>
                 <w:lang w:val="pt-PT" w:eastAsia="en-GB"/>
               </w:rPr>
               <w:t xml:space="preserve">                                                                   </w:t>
@@ -987,18 +4066,30 @@
             <w:r>
               <w:rPr>
                 <w:rFonts w:eastAsia="Times New Roman"/>
-                <w:szCs w:val="24"/>
                 <w:lang w:val="pt-PT" w:eastAsia="en-GB"/>
               </w:rPr>
-              <w:t>__________________________________</w:t>
+              <w:t>_____</w:t>
             </w:r>
             <w:r>
               <w:rPr>
                 <w:rFonts w:eastAsia="Times New Roman"/>
-                <w:szCs w:val="24"/>
-                <w:lang w:val="en-PT" w:eastAsia="en-GB"/>
-              </w:rPr>
-              <w:t> </w:t>
+                <w:lang w:val="pt-PT" w:eastAsia="en-GB"/>
+              </w:rPr>
+              <w:t>Fábio Vitoriano</w:t>
+            </w:r>
+            <w:r>
+              <w:rPr>
+                <w:rFonts w:eastAsia="Times New Roman"/>
+                <w:lang w:val="pt-PT" w:eastAsia="en-GB"/>
+              </w:rPr>
+              <w:t>____</w:t>
+            </w:r>
+            <w:r>
+              <w:rPr>
+                <w:rFonts w:eastAsia="Times New Roman"/>
+                <w:lang w:val="pt-PT" w:eastAsia="en-GB"/>
+              </w:rPr>
+              <w:t>_</w:t>
             </w:r>
           </w:p>
           <w:p>
@@ -1027,28 +4118,12 @@
     </w:tbl>
     <w:p>
       <w:pPr>
+        <w:pStyle w:val="Normal"/>
         <w:spacing w:after="0"/>
         <w:ind w:firstLine="0"/>
         <w:rPr>
-          <w:b/>
-          <w:lang w:val="pt-PT"/>
-        </w:rPr>
-      </w:pPr>
-    </w:p>
-    <w:p>
-      <w:pPr>
-        <w:spacing w:after="0"/>
-        <w:ind w:firstLine="0"/>
-        <w:rPr>
-          <w:lang w:val="pt-PT"/>
-        </w:rPr>
-      </w:pPr>
-    </w:p>
-    <w:p>
-      <w:pPr>
-        <w:spacing w:after="0"/>
-        <w:ind w:left="720" w:hanging="720"/>
-        <w:rPr>
+          <w:b w:val="1"/>
+          <w:bCs w:val="1"/>
           <w:lang w:val="pt-PT"/>
         </w:rPr>
       </w:pPr>
@@ -1679,6 +4754,118 @@
 
 <file path=word/numbering.xml><?xml version="1.0" encoding="utf-8"?>
 <w:numbering xmlns:wpc="http://schemas.microsoft.com/office/word/2010/wordprocessingCanvas" xmlns:cx="http://schemas.microsoft.com/office/drawing/2014/chartex" xmlns:cx1="http://schemas.microsoft.com/office/drawing/2015/9/8/chartex" xmlns:cx2="http://schemas.microsoft.com/office/drawing/2015/10/21/chartex" xmlns:cx3="http://schemas.microsoft.com/office/drawing/2016/5/9/chartex" xmlns:cx4="http://schemas.microsoft.com/office/drawing/2016/5/10/chartex" xmlns:cx5="http://schemas.microsoft.com/office/drawing/2016/5/11/chartex" xmlns:cx6="http://schemas.microsoft.com/office/drawing/2016/5/12/chartex" xmlns:cx7="http://schemas.microsoft.com/office/drawing/2016/5/13/chartex" xmlns:cx8="http://schemas.microsoft.com/office/drawing/2016/5/14/chartex" xmlns:mc="http://schemas.openxmlformats.org/markup-compatibility/2006" xmlns:aink="http://schemas.microsoft.com/office/drawing/2016/ink" xmlns:am3d="http://schemas.microsoft.com/office/drawing/2017/model3d" xmlns:o="urn:schemas-microsoft-com:office:office" xmlns:oel="http://schemas.microsoft.com/office/2019/extlst" xmlns:r="http://schemas.openxmlformats.org/officeDocument/2006/relationships" xmlns:m="http://schemas.openxmlformats.org/officeDocument/2006/math" xmlns:v="urn:schemas-microsoft-com:vml" xmlns:wp14="http://schemas.microsoft.com/office/word/2010/wordprocessingDrawing" xmlns:wp="http://schemas.openxmlformats.org/drawingml/2006/wordprocessingDrawing" xmlns:w10="urn:schemas-microsoft-com:office:word" xmlns:w="http://schemas.openxmlformats.org/wordprocessingml/2006/main" xmlns:w14="http://schemas.microsoft.com/office/word/2010/wordml" xmlns:w15="http://schemas.microsoft.com/office/word/2012/wordml" xmlns:w16cex="http://schemas.microsoft.com/office/word/2018/wordml/cex" xmlns:w16cid="http://schemas.microsoft.com/office/word/2016/wordml/cid" xmlns:w16="http://schemas.microsoft.com/office/word/2018/wordml" xmlns:w16du="http://schemas.microsoft.com/office/word/2023/wordml/word16du" xmlns:w16sdtdh="http://schemas.microsoft.com/office/word/2020/wordml/sdtdatahash" xmlns:w16sdtfl="http://schemas.microsoft.com/office/word/2024/wordml/sdtformatlock" xmlns:w16se="http://schemas.microsoft.com/office/word/2015/wordml/symex" xmlns:wpg="http://schemas.microsoft.com/office/word/2010/wordprocessingGroup" xmlns:wpi="http://schemas.microsoft.com/office/word/2010/wordprocessingInk" xmlns:wne="http://schemas.microsoft.com/office/word/2006/wordml" xmlns:wps="http://schemas.microsoft.com/office/word/2010/wordprocessingShape" mc:Ignorable="w14 w15 w16se w16cid w16 w16cex w16sdtdh w16sdtfl w16du wp14">
+  <w:abstractNum xmlns:w="http://schemas.openxmlformats.org/wordprocessingml/2006/main" w:abstractNumId="2">
+    <w:nsid w:val="4fb5f49c"/>
+    <w:multiLevelType xmlns:w="http://schemas.openxmlformats.org/wordprocessingml/2006/main" w:val="hybridMultilevel"/>
+    <w:lvl xmlns:w="http://schemas.openxmlformats.org/wordprocessingml/2006/main" w:ilvl="0">
+      <w:start w:val="1"/>
+      <w:numFmt w:val="bullet"/>
+      <w:lvlText w:val=""/>
+      <w:lvlJc w:val="left"/>
+      <w:pPr>
+        <w:ind w:left="1080" w:hanging="360"/>
+      </w:pPr>
+      <w:rPr>
+        <w:rFonts w:hint="default" w:ascii="Symbol" w:hAnsi="Symbol"/>
+      </w:rPr>
+    </w:lvl>
+    <w:lvl xmlns:w="http://schemas.openxmlformats.org/wordprocessingml/2006/main" w:ilvl="1">
+      <w:start w:val="1"/>
+      <w:numFmt w:val="bullet"/>
+      <w:lvlText w:val="o"/>
+      <w:lvlJc w:val="left"/>
+      <w:pPr>
+        <w:ind w:left="1800" w:hanging="360"/>
+      </w:pPr>
+      <w:rPr>
+        <w:rFonts w:hint="default" w:ascii="Courier New" w:hAnsi="Courier New"/>
+      </w:rPr>
+    </w:lvl>
+    <w:lvl xmlns:w="http://schemas.openxmlformats.org/wordprocessingml/2006/main" w:ilvl="2">
+      <w:start w:val="1"/>
+      <w:numFmt w:val="bullet"/>
+      <w:lvlText w:val=""/>
+      <w:lvlJc w:val="left"/>
+      <w:pPr>
+        <w:ind w:left="2520" w:hanging="360"/>
+      </w:pPr>
+      <w:rPr>
+        <w:rFonts w:hint="default" w:ascii="Wingdings" w:hAnsi="Wingdings"/>
+      </w:rPr>
+    </w:lvl>
+    <w:lvl xmlns:w="http://schemas.openxmlformats.org/wordprocessingml/2006/main" w:ilvl="3">
+      <w:start w:val="1"/>
+      <w:numFmt w:val="bullet"/>
+      <w:lvlText w:val=""/>
+      <w:lvlJc w:val="left"/>
+      <w:pPr>
+        <w:ind w:left="3240" w:hanging="360"/>
+      </w:pPr>
+      <w:rPr>
+        <w:rFonts w:hint="default" w:ascii="Symbol" w:hAnsi="Symbol"/>
+      </w:rPr>
+    </w:lvl>
+    <w:lvl xmlns:w="http://schemas.openxmlformats.org/wordprocessingml/2006/main" w:ilvl="4">
+      <w:start w:val="1"/>
+      <w:numFmt w:val="bullet"/>
+      <w:lvlText w:val="o"/>
+      <w:lvlJc w:val="left"/>
+      <w:pPr>
+        <w:ind w:left="3960" w:hanging="360"/>
+      </w:pPr>
+      <w:rPr>
+        <w:rFonts w:hint="default" w:ascii="Courier New" w:hAnsi="Courier New"/>
+      </w:rPr>
+    </w:lvl>
+    <w:lvl xmlns:w="http://schemas.openxmlformats.org/wordprocessingml/2006/main" w:ilvl="5">
+      <w:start w:val="1"/>
+      <w:numFmt w:val="bullet"/>
+      <w:lvlText w:val=""/>
+      <w:lvlJc w:val="left"/>
+      <w:pPr>
+        <w:ind w:left="4680" w:hanging="360"/>
+      </w:pPr>
+      <w:rPr>
+        <w:rFonts w:hint="default" w:ascii="Wingdings" w:hAnsi="Wingdings"/>
+      </w:rPr>
+    </w:lvl>
+    <w:lvl xmlns:w="http://schemas.openxmlformats.org/wordprocessingml/2006/main" w:ilvl="6">
+      <w:start w:val="1"/>
+      <w:numFmt w:val="bullet"/>
+      <w:lvlText w:val=""/>
+      <w:lvlJc w:val="left"/>
+      <w:pPr>
+        <w:ind w:left="5400" w:hanging="360"/>
+      </w:pPr>
+      <w:rPr>
+        <w:rFonts w:hint="default" w:ascii="Symbol" w:hAnsi="Symbol"/>
+      </w:rPr>
+    </w:lvl>
+    <w:lvl xmlns:w="http://schemas.openxmlformats.org/wordprocessingml/2006/main" w:ilvl="7">
+      <w:start w:val="1"/>
+      <w:numFmt w:val="bullet"/>
+      <w:lvlText w:val="o"/>
+      <w:lvlJc w:val="left"/>
+      <w:pPr>
+        <w:ind w:left="6120" w:hanging="360"/>
+      </w:pPr>
+      <w:rPr>
+        <w:rFonts w:hint="default" w:ascii="Courier New" w:hAnsi="Courier New"/>
+      </w:rPr>
+    </w:lvl>
+    <w:lvl xmlns:w="http://schemas.openxmlformats.org/wordprocessingml/2006/main" w:ilvl="8">
+      <w:start w:val="1"/>
+      <w:numFmt w:val="bullet"/>
+      <w:lvlText w:val=""/>
+      <w:lvlJc w:val="left"/>
+      <w:pPr>
+        <w:ind w:left="6840" w:hanging="360"/>
+      </w:pPr>
+      <w:rPr>
+        <w:rFonts w:hint="default" w:ascii="Wingdings" w:hAnsi="Wingdings"/>
+      </w:rPr>
+    </w:lvl>
+  </w:abstractNum>
   <w:abstractNum w:abstractNumId="0" w15:restartNumberingAfterBreak="0">
     <w:nsid w:val="580B570C"/>
     <w:multiLevelType w:val="multilevel"/>
@@ -1977,6 +5164,9 @@
       </w:rPr>
     </w:lvl>
   </w:abstractNum>
+  <w:num w:numId="3">
+    <w:abstractNumId w:val="2"/>
+  </w:num>
   <w:num w:numId="1" w16cid:durableId="1622804668">
     <w:abstractNumId w:val="1"/>
   </w:num>
@@ -2620,6 +5810,16 @@
       </w:tblBorders>
     </w:tblPr>
   </w:style>
+  <w:style xmlns:w14="http://schemas.microsoft.com/office/word/2010/wordml" xmlns:mc="http://schemas.openxmlformats.org/markup-compatibility/2006" xmlns:w="http://schemas.openxmlformats.org/wordprocessingml/2006/main" w:type="paragraph" w:styleId="ListParagraph" mc:Ignorable="w14">
+    <w:name xmlns:w="http://schemas.openxmlformats.org/wordprocessingml/2006/main" w:val="List Paragraph"/>
+    <w:basedOn xmlns:w="http://schemas.openxmlformats.org/wordprocessingml/2006/main" w:val="Normal"/>
+    <w:uiPriority xmlns:w="http://schemas.openxmlformats.org/wordprocessingml/2006/main" w:val="34"/>
+    <w:qFormat xmlns:w="http://schemas.openxmlformats.org/wordprocessingml/2006/main"/>
+    <w:pPr xmlns:w="http://schemas.openxmlformats.org/wordprocessingml/2006/main">
+      <w:ind xmlns:w="http://schemas.openxmlformats.org/wordprocessingml/2006/main" w:left="720"/>
+      <w:contextualSpacing xmlns:w="http://schemas.openxmlformats.org/wordprocessingml/2006/main"/>
+    </w:pPr>
+  </w:style>
 </w:styles>
 </file>
 

</xml_diff>